<commit_message>
busca de redações pelo estudante
</commit_message>
<xml_diff>
--- a/DOCUMENTAÇÃO NOVA TCC.docx
+++ b/DOCUMENTAÇÃO NOVA TCC.docx
@@ -1413,28 +1413,8 @@
           <w:sz w:val="24"/>
           <w:lang w:val="en"/>
         </w:rPr>
-        <w:t xml:space="preserve">The </w:t>
-      </w:r>
-      <w:proofErr w:type="spellStart"/>
-      <w:r>
-        <w:rPr>
-          <w:rFonts w:ascii="Arial" w:hAnsi="Arial" w:cs="Arial"/>
-          <w:sz w:val="24"/>
-          <w:lang w:val="en"/>
-        </w:rPr>
-        <w:t>Wordin'On</w:t>
-      </w:r>
-      <w:proofErr w:type="spellEnd"/>
-      <w:r>
-        <w:rPr>
-          <w:rFonts w:ascii="Arial" w:hAnsi="Arial" w:cs="Arial"/>
-          <w:sz w:val="24"/>
-          <w:lang w:val="en"/>
-        </w:rPr>
-        <w:t xml:space="preserve"> site consists of helping students improve the writing quality of argumentative </w:t>
-      </w:r>
-      <w:bookmarkStart w:id="0" w:name="_GoBack"/>
-      <w:bookmarkEnd w:id="0"/>
+        <w:t xml:space="preserve">The Wordin'On site consists of helping students improve the writing quality of argumentative </w:t>
+      </w:r>
       <w:proofErr w:type="gramStart"/>
       <w:r>
         <w:rPr>
@@ -2517,6 +2497,24 @@
     <w:p>
       <w:pPr>
         <w:spacing w:line="360" w:lineRule="auto"/>
+        <w:ind w:firstLine="360"/>
+        <w:jc w:val="both"/>
+        <w:rPr>
+          <w:rFonts w:ascii="Arial" w:hAnsi="Arial" w:cs="Arial"/>
+          <w:sz w:val="24"/>
+        </w:rPr>
+      </w:pPr>
+      <w:r>
+        <w:rPr>
+          <w:rFonts w:ascii="Arial" w:hAnsi="Arial" w:cs="Arial"/>
+          <w:sz w:val="24"/>
+        </w:rPr>
+        <w:t>Este documento visa informar os embasamentos teóricos tangíveis ao tema, à problematização e aos objetivos referentes ao projeto em desenvolvimento. Tal embasamento é buscado em citações, conceitos, estudos relacionados, pesquisas, entre outras abordagens técnicas</w:t>
+      </w:r>
+    </w:p>
+    <w:p>
+      <w:pPr>
+        <w:spacing w:line="360" w:lineRule="auto"/>
         <w:ind w:left="360"/>
         <w:jc w:val="both"/>
         <w:rPr>
@@ -2528,6 +2526,380 @@
     <w:p>
       <w:pPr>
         <w:spacing w:line="360" w:lineRule="auto"/>
+        <w:ind w:firstLine="360"/>
+        <w:jc w:val="both"/>
+        <w:rPr>
+          <w:rFonts w:ascii="Arial" w:hAnsi="Arial" w:cs="Arial"/>
+          <w:sz w:val="24"/>
+        </w:rPr>
+      </w:pPr>
+      <w:r>
+        <w:rPr>
+          <w:rFonts w:ascii="Arial" w:hAnsi="Arial" w:cs="Arial"/>
+          <w:b/>
+          <w:sz w:val="24"/>
+        </w:rPr>
+        <w:lastRenderedPageBreak/>
+        <w:t xml:space="preserve">Problema Encontrado: </w:t>
+      </w:r>
+      <w:r>
+        <w:rPr>
+          <w:rFonts w:ascii="Arial" w:hAnsi="Arial" w:cs="Arial"/>
+          <w:sz w:val="24"/>
+        </w:rPr>
+        <w:t xml:space="preserve">como mencionado no </w:t>
+      </w:r>
+      <w:r>
+        <w:rPr>
+          <w:rFonts w:ascii="Arial" w:hAnsi="Arial" w:cs="Arial"/>
+          <w:sz w:val="24"/>
+        </w:rPr>
+        <w:t>referente</w:t>
+      </w:r>
+      <w:r>
+        <w:rPr>
+          <w:rFonts w:ascii="Arial" w:hAnsi="Arial" w:cs="Arial"/>
+          <w:sz w:val="24"/>
+        </w:rPr>
+        <w:t xml:space="preserve"> documento, a redação </w:t>
+      </w:r>
+      <w:r>
+        <w:rPr>
+          <w:rFonts w:ascii="Arial" w:hAnsi="Arial" w:cs="Arial"/>
+          <w:sz w:val="24"/>
+        </w:rPr>
+        <w:t xml:space="preserve">dissertativa </w:t>
+      </w:r>
+      <w:r>
+        <w:rPr>
+          <w:rFonts w:ascii="Arial" w:hAnsi="Arial" w:cs="Arial"/>
+          <w:sz w:val="24"/>
+        </w:rPr>
+        <w:t>argumentativa</w:t>
+      </w:r>
+      <w:r>
+        <w:rPr>
+          <w:rFonts w:ascii="Arial" w:hAnsi="Arial" w:cs="Arial"/>
+          <w:sz w:val="24"/>
+        </w:rPr>
+        <w:t xml:space="preserve"> do ENEM é uma importante etapa do mesmo, possuindo competências e habilidades, onde muitos dos redatores pecam no que tange ao desenvolvimento da mesma. Tais erros correspondem à falta de prática dos redatores, deixando a desejar sobre as competências e habilidades pedidos, ou por diversas vezes o redator possui experiência nesta modalidade, porém o resultado obtido apenas não foi melhor por simples detalhes como um conector ou articulação textual que poderia ter sido melhor utilizada.</w:t>
+      </w:r>
+    </w:p>
+    <w:p>
+      <w:pPr>
+        <w:spacing w:line="360" w:lineRule="auto"/>
+        <w:ind w:firstLine="360"/>
+        <w:jc w:val="both"/>
+        <w:rPr>
+          <w:rFonts w:ascii="Arial" w:hAnsi="Arial" w:cs="Arial"/>
+          <w:sz w:val="24"/>
+        </w:rPr>
+      </w:pPr>
+      <w:r>
+        <w:rPr>
+          <w:rFonts w:ascii="Arial" w:hAnsi="Arial" w:cs="Arial"/>
+          <w:b/>
+          <w:sz w:val="24"/>
+        </w:rPr>
+        <w:t xml:space="preserve">Aprofundamento: </w:t>
+      </w:r>
+      <w:r>
+        <w:rPr>
+          <w:rFonts w:ascii="Arial" w:hAnsi="Arial" w:cs="Arial"/>
+          <w:sz w:val="24"/>
+        </w:rPr>
+        <w:t xml:space="preserve">o que o avaliador da redação ENEM deve avaliar é se a redação atendeu o que se pede com relação às competências, como o domínio da linguagem culta portuguesa brasileira, a compreensão e não fuga ao tema proposto, entre outras. </w:t>
+      </w:r>
+    </w:p>
+    <w:p>
+      <w:pPr>
+        <w:spacing w:line="360" w:lineRule="auto"/>
+        <w:ind w:firstLine="360"/>
+        <w:jc w:val="both"/>
+        <w:rPr>
+          <w:rFonts w:ascii="Arial" w:hAnsi="Arial" w:cs="Arial"/>
+          <w:sz w:val="24"/>
+        </w:rPr>
+      </w:pPr>
+      <w:r>
+        <w:rPr>
+          <w:rFonts w:ascii="Arial" w:hAnsi="Arial" w:cs="Arial"/>
+          <w:b/>
+          <w:sz w:val="24"/>
+        </w:rPr>
+        <w:t xml:space="preserve">Tese 1: </w:t>
+      </w:r>
+      <w:r>
+        <w:rPr>
+          <w:rFonts w:ascii="Arial" w:hAnsi="Arial" w:cs="Arial"/>
+          <w:sz w:val="24"/>
+        </w:rPr>
+        <w:t>O Globo, (2018),</w:t>
+      </w:r>
+      <w:r>
+        <w:rPr>
+          <w:rFonts w:ascii="Arial" w:hAnsi="Arial" w:cs="Arial"/>
+          <w:b/>
+          <w:sz w:val="24"/>
+        </w:rPr>
+        <w:t xml:space="preserve"> </w:t>
+      </w:r>
+      <w:r>
+        <w:rPr>
+          <w:rFonts w:ascii="Arial" w:hAnsi="Arial" w:cs="Arial"/>
+          <w:sz w:val="24"/>
+        </w:rPr>
+        <w:t>dados apontam que, em 2017, do total de redações, mais de 6,5% (por cento) foram zeradas por desobedecer alguma das competências exigidas, como partes dentro da redação estando desconectadas, o que corresponde a uma infração à competência 4, referente a construção da argumentação, ou seja, a articulação do texto.</w:t>
+      </w:r>
+    </w:p>
+    <w:p>
+      <w:pPr>
+        <w:spacing w:line="360" w:lineRule="auto"/>
+        <w:ind w:firstLine="360"/>
+        <w:jc w:val="both"/>
+        <w:rPr>
+          <w:rFonts w:ascii="Arial" w:hAnsi="Arial" w:cs="Arial"/>
+          <w:sz w:val="24"/>
+        </w:rPr>
+      </w:pPr>
+    </w:p>
+    <w:p>
+      <w:pPr>
+        <w:keepNext/>
+        <w:spacing w:line="360" w:lineRule="auto"/>
+        <w:ind w:firstLine="360"/>
+        <w:jc w:val="center"/>
+      </w:pPr>
+      <w:r>
+        <w:rPr>
+          <w:noProof/>
+          <w:lang w:eastAsia="pt-BR"/>
+        </w:rPr>
+        <w:drawing>
+          <wp:inline distT="0" distB="0" distL="0" distR="0" wp14:anchorId="7701D508" wp14:editId="1C5694C9">
+            <wp:extent cx="5372100" cy="2890760"/>
+            <wp:effectExtent l="19050" t="19050" r="19050" b="24130"/>
+            <wp:docPr id="1" name="Imagem 1"/>
+            <wp:cNvGraphicFramePr>
+              <a:graphicFrameLocks xmlns:a="http://schemas.openxmlformats.org/drawingml/2006/main" noChangeAspect="1"/>
+            </wp:cNvGraphicFramePr>
+            <a:graphic xmlns:a="http://schemas.openxmlformats.org/drawingml/2006/main">
+              <a:graphicData uri="http://schemas.openxmlformats.org/drawingml/2006/picture">
+                <pic:pic xmlns:pic="http://schemas.openxmlformats.org/drawingml/2006/picture">
+                  <pic:nvPicPr>
+                    <pic:cNvPr id="1" name=""/>
+                    <pic:cNvPicPr/>
+                  </pic:nvPicPr>
+                  <pic:blipFill>
+                    <a:blip r:embed="rId7"/>
+                    <a:stretch>
+                      <a:fillRect/>
+                    </a:stretch>
+                  </pic:blipFill>
+                  <pic:spPr>
+                    <a:xfrm>
+                      <a:off x="0" y="0"/>
+                      <a:ext cx="5423720" cy="2918537"/>
+                    </a:xfrm>
+                    <a:prstGeom prst="rect">
+                      <a:avLst/>
+                    </a:prstGeom>
+                    <a:ln w="12700">
+                      <a:solidFill>
+                        <a:schemeClr val="tx1"/>
+                      </a:solidFill>
+                    </a:ln>
+                  </pic:spPr>
+                </pic:pic>
+              </a:graphicData>
+            </a:graphic>
+          </wp:inline>
+        </w:drawing>
+      </w:r>
+    </w:p>
+    <w:p>
+      <w:pPr>
+        <w:pStyle w:val="Legenda"/>
+        <w:jc w:val="center"/>
+        <w:rPr>
+          <w:rFonts w:ascii="Arial" w:hAnsi="Arial" w:cs="Arial"/>
+          <w:sz w:val="20"/>
+        </w:rPr>
+      </w:pPr>
+      <w:r>
+        <w:rPr>
+          <w:rFonts w:ascii="Arial" w:hAnsi="Arial" w:cs="Arial"/>
+          <w:sz w:val="20"/>
+        </w:rPr>
+        <w:t xml:space="preserve">Figura </w:t>
+      </w:r>
+      <w:r>
+        <w:rPr>
+          <w:rFonts w:ascii="Arial" w:hAnsi="Arial" w:cs="Arial"/>
+          <w:sz w:val="20"/>
+        </w:rPr>
+        <w:fldChar w:fldCharType="begin"/>
+      </w:r>
+      <w:r>
+        <w:rPr>
+          <w:rFonts w:ascii="Arial" w:hAnsi="Arial" w:cs="Arial"/>
+          <w:sz w:val="20"/>
+        </w:rPr>
+        <w:instrText xml:space="preserve"> SEQ Figura \* ARABIC </w:instrText>
+      </w:r>
+      <w:r>
+        <w:rPr>
+          <w:rFonts w:ascii="Arial" w:hAnsi="Arial" w:cs="Arial"/>
+          <w:sz w:val="20"/>
+        </w:rPr>
+        <w:fldChar w:fldCharType="separate"/>
+      </w:r>
+      <w:r>
+        <w:rPr>
+          <w:rFonts w:ascii="Arial" w:hAnsi="Arial" w:cs="Arial"/>
+          <w:noProof/>
+          <w:sz w:val="20"/>
+        </w:rPr>
+        <w:t>1</w:t>
+      </w:r>
+      <w:r>
+        <w:rPr>
+          <w:rFonts w:ascii="Arial" w:hAnsi="Arial" w:cs="Arial"/>
+          <w:sz w:val="20"/>
+        </w:rPr>
+        <w:fldChar w:fldCharType="end"/>
+      </w:r>
+      <w:r>
+        <w:rPr>
+          <w:rFonts w:ascii="Arial" w:hAnsi="Arial" w:cs="Arial"/>
+          <w:sz w:val="20"/>
+        </w:rPr>
+        <w:t xml:space="preserve"> - Dados do Jornal "O Globo"</w:t>
+      </w:r>
+    </w:p>
+    <w:p>
+      <w:pPr>
+        <w:spacing w:line="360" w:lineRule="auto"/>
+        <w:ind w:firstLine="708"/>
+        <w:jc w:val="both"/>
+        <w:rPr>
+          <w:rFonts w:ascii="Arial" w:hAnsi="Arial" w:cs="Arial"/>
+          <w:sz w:val="24"/>
+        </w:rPr>
+      </w:pPr>
+      <w:r>
+        <w:rPr>
+          <w:rFonts w:ascii="Arial" w:hAnsi="Arial" w:cs="Arial"/>
+          <w:b/>
+          <w:sz w:val="24"/>
+        </w:rPr>
+        <w:lastRenderedPageBreak/>
+        <w:t xml:space="preserve">Tese 2: </w:t>
+      </w:r>
+      <w:r>
+        <w:rPr>
+          <w:rFonts w:ascii="Arial" w:hAnsi="Arial" w:cs="Arial"/>
+          <w:sz w:val="24"/>
+        </w:rPr>
+        <w:t>Maria Inês Fini, a presidente do Inep (Instituto Nacional de Estudos e Pesquisa Anísio Teixeira), em uma entrevista com Luiz (2018), destacou que não há como avaliar a queda de redações nota mil.</w:t>
+      </w:r>
+    </w:p>
+    <w:p>
+      <w:pPr>
+        <w:spacing w:line="360" w:lineRule="auto"/>
+        <w:ind w:left="3540"/>
+        <w:jc w:val="right"/>
+      </w:pPr>
+      <w:r>
+        <w:t xml:space="preserve">“Não se pode fazer esse tipo de comparação porque são grupos de estudantes totalmente diferentes. Não tem como comparar com </w:t>
+      </w:r>
+      <w:r>
+        <w:t>Justiça. ”</w:t>
+      </w:r>
+      <w:r>
+        <w:t xml:space="preserve"> (M. INÊS FINI, 2018)</w:t>
+      </w:r>
+    </w:p>
+    <w:p>
+      <w:pPr>
+        <w:spacing w:line="360" w:lineRule="auto"/>
+        <w:ind w:firstLine="360"/>
+        <w:jc w:val="both"/>
+        <w:rPr>
+          <w:rFonts w:ascii="Arial" w:hAnsi="Arial" w:cs="Arial"/>
+          <w:sz w:val="24"/>
+        </w:rPr>
+      </w:pPr>
+      <w:r>
+        <w:rPr>
+          <w:rFonts w:ascii="Arial" w:hAnsi="Arial" w:cs="Arial"/>
+          <w:sz w:val="24"/>
+        </w:rPr>
+        <w:t xml:space="preserve">As redações </w:t>
+      </w:r>
+      <w:r>
+        <w:rPr>
+          <w:rFonts w:ascii="Arial" w:hAnsi="Arial" w:cs="Arial"/>
+          <w:sz w:val="24"/>
+        </w:rPr>
+        <w:t xml:space="preserve">com </w:t>
+      </w:r>
+      <w:r>
+        <w:rPr>
+          <w:rFonts w:ascii="Arial" w:hAnsi="Arial" w:cs="Arial"/>
+          <w:sz w:val="24"/>
+        </w:rPr>
+        <w:t>nota 1000 de 2017 decaíram em relação ao ano anterior, de 77 para 53. E em 2017 a média geral da redação do ENEM foi de 558,0.</w:t>
+      </w:r>
+    </w:p>
+    <w:p>
+      <w:pPr>
+        <w:spacing w:line="360" w:lineRule="auto"/>
+        <w:jc w:val="both"/>
+        <w:rPr>
+          <w:rFonts w:ascii="Arial" w:hAnsi="Arial" w:cs="Arial"/>
+          <w:b/>
+          <w:sz w:val="24"/>
+        </w:rPr>
+      </w:pPr>
+    </w:p>
+    <w:p>
+      <w:pPr>
+        <w:spacing w:line="360" w:lineRule="auto"/>
+        <w:ind w:firstLine="360"/>
+        <w:jc w:val="both"/>
+        <w:rPr>
+          <w:rFonts w:ascii="Arial" w:hAnsi="Arial" w:cs="Arial"/>
+          <w:sz w:val="24"/>
+        </w:rPr>
+      </w:pPr>
+      <w:r>
+        <w:rPr>
+          <w:rFonts w:ascii="Arial" w:hAnsi="Arial" w:cs="Arial"/>
+          <w:b/>
+          <w:sz w:val="24"/>
+        </w:rPr>
+        <w:t xml:space="preserve">Conclusão Geral: </w:t>
+      </w:r>
+      <w:r>
+        <w:rPr>
+          <w:rFonts w:ascii="Arial" w:hAnsi="Arial" w:cs="Arial"/>
+          <w:sz w:val="24"/>
+        </w:rPr>
+        <w:t>através da leitura dos dados e argumentos levantados, pode-se concluir que o sistema poderá atender as necessidades daqueles com poucos conhecimentos sobre a redação dissertativa argumentativa do ENEM, e, melhorar as habilidades daqueles que já possuem determinada experiência com a referida avaliação. O sistema poderá, também, oferecer condições de prática àqueles que não conhecem este modelo de avaliação, sejam estudantes ou não, que desejam aprender sobre, garantindo melhor pontuação na redação dissertativa argumentativa do ENEM.</w:t>
+      </w:r>
+      <w:r>
+        <w:rPr>
+          <w:rFonts w:ascii="Arial" w:hAnsi="Arial" w:cs="Arial"/>
+          <w:sz w:val="24"/>
+        </w:rPr>
+        <w:t xml:space="preserve"> </w:t>
+      </w:r>
+    </w:p>
+    <w:p>
+      <w:pPr>
+        <w:spacing w:line="360" w:lineRule="auto"/>
+        <w:ind w:firstLine="360"/>
         <w:jc w:val="both"/>
         <w:rPr>
           <w:rFonts w:ascii="Arial" w:hAnsi="Arial" w:cs="Arial"/>
@@ -2549,6 +2921,35 @@
     <w:p/>
     <w:p>
       <w:pPr>
+        <w:spacing w:line="360" w:lineRule="auto"/>
+        <w:ind w:firstLine="360"/>
+        <w:jc w:val="both"/>
+        <w:rPr>
+          <w:rFonts w:ascii="Arial" w:hAnsi="Arial" w:cs="Arial"/>
+          <w:sz w:val="24"/>
+        </w:rPr>
+      </w:pPr>
+      <w:r>
+        <w:rPr>
+          <w:rFonts w:ascii="Arial" w:hAnsi="Arial" w:cs="Arial"/>
+          <w:sz w:val="24"/>
+        </w:rPr>
+        <w:t>Este tópico irá citar os principais objetivos do produto do projeto Wordin’On (Objetivos Gerais), bem como explica-los e detalha-los (Objetivos Específicos).</w:t>
+      </w:r>
+    </w:p>
+    <w:p>
+      <w:pPr>
+        <w:spacing w:line="360" w:lineRule="auto"/>
+        <w:ind w:firstLine="360"/>
+        <w:jc w:val="both"/>
+        <w:rPr>
+          <w:rFonts w:ascii="Arial" w:hAnsi="Arial" w:cs="Arial"/>
+          <w:sz w:val="24"/>
+        </w:rPr>
+      </w:pPr>
+    </w:p>
+    <w:p>
+      <w:pPr>
         <w:pStyle w:val="Estilo2-Ttulo2"/>
       </w:pPr>
       <w:r>
@@ -2571,10 +2972,638 @@
           <w:rFonts w:ascii="Arial" w:hAnsi="Arial" w:cs="Arial"/>
           <w:sz w:val="24"/>
         </w:rPr>
+        <w:t>O objetivo do site Wordin’On é facilitar a prática de escrever redações dissertativas argumentativas por parte dos estudantes e facilitar também a correção dessas mesmas redações por parte dos professores.</w:t>
+      </w:r>
+    </w:p>
+    <w:p>
+      <w:pPr>
+        <w:spacing w:line="360" w:lineRule="auto"/>
+        <w:ind w:firstLine="360"/>
+        <w:jc w:val="both"/>
+        <w:rPr>
+          <w:rFonts w:ascii="Arial" w:hAnsi="Arial" w:cs="Arial"/>
+          <w:sz w:val="24"/>
+        </w:rPr>
+      </w:pPr>
+    </w:p>
+    <w:p>
+      <w:pPr>
+        <w:spacing w:line="360" w:lineRule="auto"/>
+        <w:ind w:firstLine="360"/>
+        <w:jc w:val="both"/>
+        <w:rPr>
+          <w:rFonts w:ascii="Arial" w:hAnsi="Arial" w:cs="Arial"/>
+          <w:sz w:val="24"/>
+        </w:rPr>
+      </w:pPr>
+    </w:p>
+    <w:p>
+      <w:pPr>
+        <w:pStyle w:val="Estilo2-Ttulo2"/>
+      </w:pPr>
+      <w:r>
         <w:lastRenderedPageBreak/>
-        <w:t>O objetivo do site Wordin’On é facilitar a prática de escrever redações dissertativas argumentativas por parte dos estudantes e facilitar também a correção dessas mesmas redações por parte dos professores.</w:t>
-      </w:r>
-    </w:p>
+        <w:t>Objetivos Específicos</w:t>
+      </w:r>
+    </w:p>
+    <w:p/>
+    <w:p>
+      <w:pPr>
+        <w:spacing w:line="360" w:lineRule="auto"/>
+        <w:ind w:left="360" w:firstLine="708"/>
+        <w:jc w:val="both"/>
+        <w:rPr>
+          <w:rFonts w:ascii="Arial" w:hAnsi="Arial" w:cs="Arial"/>
+          <w:sz w:val="24"/>
+        </w:rPr>
+      </w:pPr>
+      <w:r>
+        <w:rPr>
+          <w:rFonts w:ascii="Arial" w:hAnsi="Arial" w:cs="Arial"/>
+          <w:sz w:val="24"/>
+        </w:rPr>
+        <w:t xml:space="preserve">CADASTRO DE USUÁRIOS: um usuário do site poderá se cadastrar como estudante (que fará as redações) ou como professor (que avaliará e fará comentários sobre as </w:t>
+      </w:r>
+      <w:r>
+        <w:rPr>
+          <w:rFonts w:ascii="Arial" w:hAnsi="Arial" w:cs="Arial"/>
+          <w:sz w:val="24"/>
+        </w:rPr>
+        <w:t>redações). Para o cadastro, serão</w:t>
+      </w:r>
+      <w:r>
+        <w:rPr>
+          <w:rFonts w:ascii="Arial" w:hAnsi="Arial" w:cs="Arial"/>
+          <w:sz w:val="24"/>
+        </w:rPr>
+        <w:t xml:space="preserve"> </w:t>
+      </w:r>
+      <w:r>
+        <w:rPr>
+          <w:rFonts w:ascii="Arial" w:hAnsi="Arial" w:cs="Arial"/>
+          <w:sz w:val="24"/>
+        </w:rPr>
+        <w:t>necessárias</w:t>
+      </w:r>
+      <w:r>
+        <w:rPr>
+          <w:rFonts w:ascii="Arial" w:hAnsi="Arial" w:cs="Arial"/>
+          <w:sz w:val="24"/>
+        </w:rPr>
+        <w:t xml:space="preserve"> a inserção de um e-mail pessoal e a criação de uma senha para o mesmo. Se o usuário for se cadastrar como professor, terá de inserir uma chave para validar que é um professor</w:t>
+      </w:r>
+      <w:r>
+        <w:rPr>
+          <w:rFonts w:ascii="Arial" w:hAnsi="Arial" w:cs="Arial"/>
+          <w:sz w:val="24"/>
+        </w:rPr>
+        <w:t>.</w:t>
+      </w:r>
+    </w:p>
+    <w:p>
+      <w:pPr>
+        <w:spacing w:line="360" w:lineRule="auto"/>
+        <w:ind w:left="360" w:firstLine="708"/>
+        <w:jc w:val="both"/>
+        <w:rPr>
+          <w:rFonts w:ascii="Arial" w:hAnsi="Arial" w:cs="Arial"/>
+          <w:sz w:val="24"/>
+        </w:rPr>
+      </w:pPr>
+      <w:r>
+        <w:rPr>
+          <w:rFonts w:ascii="Arial" w:hAnsi="Arial" w:cs="Arial"/>
+          <w:sz w:val="24"/>
+        </w:rPr>
+        <w:t xml:space="preserve">FUNÇÕES DO ESTUDANTE: o estudante poderá ver ou fazer redações. Para fazer, um tema aleatório será </w:t>
+      </w:r>
+      <w:r>
+        <w:rPr>
+          <w:rFonts w:ascii="Arial" w:hAnsi="Arial" w:cs="Arial"/>
+          <w:sz w:val="24"/>
+        </w:rPr>
+        <w:t>selecionado</w:t>
+      </w:r>
+      <w:r>
+        <w:rPr>
+          <w:rFonts w:ascii="Arial" w:hAnsi="Arial" w:cs="Arial"/>
+          <w:sz w:val="24"/>
+        </w:rPr>
+        <w:t xml:space="preserve"> do banco de dados e informado ao estudante. O estudante terá uma contagem regressiva para realizar a redação. As redações poderão ser feitas </w:t>
+      </w:r>
+      <w:r>
+        <w:rPr>
+          <w:rFonts w:ascii="Arial" w:hAnsi="Arial" w:cs="Arial"/>
+          <w:sz w:val="24"/>
+        </w:rPr>
+        <w:t>de forma pública</w:t>
+      </w:r>
+      <w:r>
+        <w:rPr>
+          <w:rFonts w:ascii="Arial" w:hAnsi="Arial" w:cs="Arial"/>
+          <w:sz w:val="24"/>
+        </w:rPr>
+        <w:t xml:space="preserve"> ou </w:t>
+      </w:r>
+      <w:r>
+        <w:rPr>
+          <w:rFonts w:ascii="Arial" w:hAnsi="Arial" w:cs="Arial"/>
+          <w:sz w:val="24"/>
+        </w:rPr>
+        <w:t>privada, sendo dentro de uma sala privada criada por um professor.</w:t>
+      </w:r>
+    </w:p>
+    <w:p>
+      <w:pPr>
+        <w:spacing w:line="360" w:lineRule="auto"/>
+        <w:ind w:left="360" w:firstLine="708"/>
+        <w:jc w:val="both"/>
+        <w:rPr>
+          <w:rFonts w:ascii="Arial" w:hAnsi="Arial" w:cs="Arial"/>
+          <w:sz w:val="24"/>
+        </w:rPr>
+      </w:pPr>
+      <w:r>
+        <w:rPr>
+          <w:rFonts w:ascii="Arial" w:hAnsi="Arial" w:cs="Arial"/>
+          <w:sz w:val="24"/>
+        </w:rPr>
+        <w:t>FUNÇÕES DO PROFESSOR: o professor poderá ver redações públicas ou de uma sala criada por ele mesmo, bem como avaliar as redações e comentar sobre as mesmas. A avaliação será no estilo ENEM, ou seja, até 1000 pontos.</w:t>
+      </w:r>
+    </w:p>
+    <w:p/>
+    <w:p/>
+    <w:p/>
+    <w:p/>
+    <w:p/>
+    <w:p/>
+    <w:p/>
+    <w:p/>
+    <w:p/>
+    <w:p/>
+    <w:p/>
+    <w:p/>
+    <w:p/>
+    <w:p/>
+    <w:p>
+      <w:pPr>
+        <w:pStyle w:val="Estilo1-Ttulo"/>
+      </w:pPr>
+      <w:r>
+        <w:lastRenderedPageBreak/>
+        <w:t>Ferramentas</w:t>
+      </w:r>
+    </w:p>
+    <w:p/>
+    <w:p>
+      <w:pPr>
+        <w:pStyle w:val="PargrafodaLista"/>
+        <w:numPr>
+          <w:ilvl w:val="0"/>
+          <w:numId w:val="3"/>
+        </w:numPr>
+        <w:spacing w:line="360" w:lineRule="auto"/>
+        <w:jc w:val="both"/>
+        <w:rPr>
+          <w:rFonts w:ascii="Arial" w:hAnsi="Arial" w:cs="Arial"/>
+          <w:sz w:val="24"/>
+        </w:rPr>
+      </w:pPr>
+      <w:proofErr w:type="spellStart"/>
+      <w:r>
+        <w:rPr>
+          <w:rFonts w:ascii="Arial" w:hAnsi="Arial" w:cs="Arial"/>
+          <w:sz w:val="24"/>
+        </w:rPr>
+        <w:t>Astah</w:t>
+      </w:r>
+      <w:proofErr w:type="spellEnd"/>
+      <w:r>
+        <w:rPr>
+          <w:rFonts w:ascii="Arial" w:hAnsi="Arial" w:cs="Arial"/>
+          <w:sz w:val="24"/>
+        </w:rPr>
+        <w:t xml:space="preserve"> </w:t>
+      </w:r>
+      <w:proofErr w:type="spellStart"/>
+      <w:r>
+        <w:rPr>
+          <w:rFonts w:ascii="Arial" w:hAnsi="Arial" w:cs="Arial"/>
+          <w:sz w:val="24"/>
+        </w:rPr>
+        <w:t>Community</w:t>
+      </w:r>
+      <w:proofErr w:type="spellEnd"/>
+      <w:r>
+        <w:rPr>
+          <w:rFonts w:ascii="Arial" w:hAnsi="Arial" w:cs="Arial"/>
+          <w:sz w:val="24"/>
+        </w:rPr>
+        <w:t>.</w:t>
+      </w:r>
+    </w:p>
+    <w:p>
+      <w:pPr>
+        <w:pStyle w:val="PargrafodaLista"/>
+        <w:numPr>
+          <w:ilvl w:val="0"/>
+          <w:numId w:val="3"/>
+        </w:numPr>
+        <w:spacing w:line="360" w:lineRule="auto"/>
+        <w:jc w:val="both"/>
+        <w:rPr>
+          <w:rFonts w:ascii="Arial" w:hAnsi="Arial" w:cs="Arial"/>
+          <w:sz w:val="24"/>
+        </w:rPr>
+      </w:pPr>
+      <w:proofErr w:type="spellStart"/>
+      <w:r>
+        <w:rPr>
+          <w:rFonts w:ascii="Arial" w:hAnsi="Arial" w:cs="Arial"/>
+          <w:sz w:val="24"/>
+        </w:rPr>
+        <w:t>Balsamiq</w:t>
+      </w:r>
+      <w:proofErr w:type="spellEnd"/>
+      <w:r>
+        <w:rPr>
+          <w:rFonts w:ascii="Arial" w:hAnsi="Arial" w:cs="Arial"/>
+          <w:sz w:val="24"/>
+        </w:rPr>
+        <w:t xml:space="preserve"> </w:t>
+      </w:r>
+      <w:proofErr w:type="spellStart"/>
+      <w:r>
+        <w:rPr>
+          <w:rFonts w:ascii="Arial" w:hAnsi="Arial" w:cs="Arial"/>
+          <w:sz w:val="24"/>
+        </w:rPr>
+        <w:t>Mockups</w:t>
+      </w:r>
+      <w:proofErr w:type="spellEnd"/>
+      <w:r>
+        <w:rPr>
+          <w:rFonts w:ascii="Arial" w:hAnsi="Arial" w:cs="Arial"/>
+          <w:sz w:val="24"/>
+        </w:rPr>
+        <w:t xml:space="preserve"> 3.5.15.</w:t>
+      </w:r>
+    </w:p>
+    <w:p>
+      <w:pPr>
+        <w:pStyle w:val="PargrafodaLista"/>
+        <w:numPr>
+          <w:ilvl w:val="0"/>
+          <w:numId w:val="3"/>
+        </w:numPr>
+        <w:spacing w:line="360" w:lineRule="auto"/>
+        <w:jc w:val="both"/>
+        <w:rPr>
+          <w:rFonts w:ascii="Arial" w:hAnsi="Arial" w:cs="Arial"/>
+          <w:sz w:val="28"/>
+        </w:rPr>
+      </w:pPr>
+      <w:r>
+        <w:rPr>
+          <w:rFonts w:ascii="Arial" w:hAnsi="Arial" w:cs="Arial"/>
+          <w:sz w:val="24"/>
+        </w:rPr>
+        <w:t>Bloco de notas.</w:t>
+      </w:r>
+    </w:p>
+    <w:p>
+      <w:pPr>
+        <w:pStyle w:val="PargrafodaLista"/>
+        <w:numPr>
+          <w:ilvl w:val="0"/>
+          <w:numId w:val="3"/>
+        </w:numPr>
+        <w:spacing w:line="360" w:lineRule="auto"/>
+        <w:jc w:val="both"/>
+        <w:rPr>
+          <w:rFonts w:ascii="Arial" w:hAnsi="Arial" w:cs="Arial"/>
+          <w:sz w:val="28"/>
+        </w:rPr>
+      </w:pPr>
+      <w:r>
+        <w:rPr>
+          <w:rFonts w:ascii="Arial" w:hAnsi="Arial" w:cs="Arial"/>
+          <w:sz w:val="24"/>
+        </w:rPr>
+        <w:t>BrModelo.</w:t>
+      </w:r>
+    </w:p>
+    <w:p>
+      <w:pPr>
+        <w:pStyle w:val="PargrafodaLista"/>
+        <w:numPr>
+          <w:ilvl w:val="0"/>
+          <w:numId w:val="3"/>
+        </w:numPr>
+        <w:spacing w:line="360" w:lineRule="auto"/>
+        <w:jc w:val="both"/>
+        <w:rPr>
+          <w:rFonts w:ascii="Arial" w:hAnsi="Arial" w:cs="Arial"/>
+          <w:sz w:val="28"/>
+          <w:lang w:val="en-US"/>
+        </w:rPr>
+      </w:pPr>
+      <w:r>
+        <w:rPr>
+          <w:rFonts w:ascii="Arial" w:hAnsi="Arial" w:cs="Arial"/>
+          <w:sz w:val="24"/>
+          <w:lang w:val="en-US"/>
+        </w:rPr>
+        <w:t>GitHub Desktop.</w:t>
+      </w:r>
+      <w:r>
+        <w:rPr>
+          <w:rFonts w:ascii="Arial" w:hAnsi="Arial" w:cs="Arial"/>
+          <w:sz w:val="24"/>
+          <w:lang w:val="en-US"/>
+        </w:rPr>
+        <w:t xml:space="preserve">  </w:t>
+      </w:r>
+    </w:p>
+    <w:p>
+      <w:pPr>
+        <w:pStyle w:val="PargrafodaLista"/>
+        <w:numPr>
+          <w:ilvl w:val="0"/>
+          <w:numId w:val="3"/>
+        </w:numPr>
+        <w:spacing w:line="360" w:lineRule="auto"/>
+        <w:jc w:val="both"/>
+        <w:rPr>
+          <w:rFonts w:ascii="Arial" w:hAnsi="Arial" w:cs="Arial"/>
+          <w:sz w:val="24"/>
+          <w:lang w:val="en-US"/>
+        </w:rPr>
+      </w:pPr>
+      <w:r>
+        <w:rPr>
+          <w:rFonts w:ascii="Arial" w:hAnsi="Arial" w:cs="Arial"/>
+          <w:sz w:val="24"/>
+          <w:lang w:val="en-US"/>
+        </w:rPr>
+        <w:t>Google Chrome.</w:t>
+      </w:r>
+      <w:r>
+        <w:rPr>
+          <w:rFonts w:ascii="Arial" w:hAnsi="Arial" w:cs="Arial"/>
+          <w:sz w:val="24"/>
+          <w:lang w:val="en-US"/>
+        </w:rPr>
+        <w:t xml:space="preserve"> </w:t>
+      </w:r>
+    </w:p>
+    <w:p>
+      <w:pPr>
+        <w:pStyle w:val="PargrafodaLista"/>
+        <w:numPr>
+          <w:ilvl w:val="0"/>
+          <w:numId w:val="3"/>
+        </w:numPr>
+        <w:spacing w:line="360" w:lineRule="auto"/>
+        <w:jc w:val="both"/>
+        <w:rPr>
+          <w:rFonts w:ascii="Arial" w:hAnsi="Arial" w:cs="Arial"/>
+          <w:sz w:val="24"/>
+          <w:lang w:val="en-US"/>
+        </w:rPr>
+      </w:pPr>
+      <w:r>
+        <w:rPr>
+          <w:rFonts w:ascii="Arial" w:hAnsi="Arial" w:cs="Arial"/>
+          <w:sz w:val="24"/>
+          <w:lang w:val="en-US"/>
+        </w:rPr>
+        <w:t xml:space="preserve">Microsoft Edge 25.10586.672.0 Microsoft </w:t>
+      </w:r>
+      <w:proofErr w:type="spellStart"/>
+      <w:r>
+        <w:rPr>
+          <w:rFonts w:ascii="Arial" w:hAnsi="Arial" w:cs="Arial"/>
+          <w:sz w:val="24"/>
+          <w:lang w:val="en-US"/>
+        </w:rPr>
+        <w:t>EdgeHTML</w:t>
+      </w:r>
+      <w:proofErr w:type="spellEnd"/>
+      <w:r>
+        <w:rPr>
+          <w:rFonts w:ascii="Arial" w:hAnsi="Arial" w:cs="Arial"/>
+          <w:sz w:val="24"/>
+          <w:lang w:val="en-US"/>
+        </w:rPr>
+        <w:t xml:space="preserve"> 13.10586 2015.</w:t>
+      </w:r>
+    </w:p>
+    <w:p>
+      <w:pPr>
+        <w:pStyle w:val="PargrafodaLista"/>
+        <w:numPr>
+          <w:ilvl w:val="0"/>
+          <w:numId w:val="3"/>
+        </w:numPr>
+        <w:spacing w:line="360" w:lineRule="auto"/>
+        <w:jc w:val="both"/>
+        <w:rPr>
+          <w:rFonts w:ascii="Arial" w:hAnsi="Arial" w:cs="Arial"/>
+          <w:sz w:val="24"/>
+          <w:lang w:val="en-US"/>
+        </w:rPr>
+      </w:pPr>
+      <w:r>
+        <w:rPr>
+          <w:rFonts w:ascii="Arial" w:hAnsi="Arial" w:cs="Arial"/>
+          <w:sz w:val="24"/>
+          <w:lang w:val="en-US"/>
+        </w:rPr>
+        <w:t xml:space="preserve">Microsoft Excel (2013-2016) </w:t>
+      </w:r>
+    </w:p>
+    <w:p>
+      <w:pPr>
+        <w:pStyle w:val="PargrafodaLista"/>
+        <w:numPr>
+          <w:ilvl w:val="0"/>
+          <w:numId w:val="3"/>
+        </w:numPr>
+        <w:spacing w:line="360" w:lineRule="auto"/>
+        <w:jc w:val="both"/>
+        <w:rPr>
+          <w:rFonts w:ascii="Arial" w:hAnsi="Arial" w:cs="Arial"/>
+          <w:sz w:val="24"/>
+        </w:rPr>
+      </w:pPr>
+      <w:r>
+        <w:rPr>
+          <w:rFonts w:ascii="Arial" w:hAnsi="Arial" w:cs="Arial"/>
+          <w:sz w:val="24"/>
+          <w:lang w:val="en-US"/>
+        </w:rPr>
+        <w:t xml:space="preserve">Microsoft Power </w:t>
+      </w:r>
+      <w:r>
+        <w:rPr>
+          <w:rFonts w:ascii="Arial" w:hAnsi="Arial" w:cs="Arial"/>
+          <w:sz w:val="24"/>
+        </w:rPr>
+        <w:t>point (2013-2016)</w:t>
+      </w:r>
+    </w:p>
+    <w:p>
+      <w:pPr>
+        <w:pStyle w:val="PargrafodaLista"/>
+        <w:numPr>
+          <w:ilvl w:val="0"/>
+          <w:numId w:val="3"/>
+        </w:numPr>
+        <w:spacing w:line="360" w:lineRule="auto"/>
+        <w:jc w:val="both"/>
+        <w:rPr>
+          <w:rFonts w:ascii="Arial" w:hAnsi="Arial" w:cs="Arial"/>
+          <w:sz w:val="24"/>
+        </w:rPr>
+      </w:pPr>
+      <w:r>
+        <w:rPr>
+          <w:rFonts w:ascii="Arial" w:hAnsi="Arial" w:cs="Arial"/>
+          <w:sz w:val="24"/>
+        </w:rPr>
+        <w:t>Microsoft Project (2016-2017).</w:t>
+      </w:r>
+    </w:p>
+    <w:p>
+      <w:pPr>
+        <w:pStyle w:val="PargrafodaLista"/>
+        <w:numPr>
+          <w:ilvl w:val="0"/>
+          <w:numId w:val="3"/>
+        </w:numPr>
+        <w:spacing w:line="360" w:lineRule="auto"/>
+        <w:jc w:val="both"/>
+        <w:rPr>
+          <w:rFonts w:ascii="Arial" w:hAnsi="Arial" w:cs="Arial"/>
+          <w:sz w:val="24"/>
+          <w:lang w:val="en-US"/>
+        </w:rPr>
+      </w:pPr>
+      <w:r>
+        <w:rPr>
+          <w:rFonts w:ascii="Arial" w:hAnsi="Arial" w:cs="Arial"/>
+          <w:sz w:val="24"/>
+          <w:lang w:val="en-US"/>
+        </w:rPr>
+        <w:t>Microsoft SQL Server 2014 Express with Advanced Services 32/64-bit (Portuguese-Brazil).</w:t>
+      </w:r>
+    </w:p>
+    <w:p>
+      <w:pPr>
+        <w:pStyle w:val="PargrafodaLista"/>
+        <w:numPr>
+          <w:ilvl w:val="0"/>
+          <w:numId w:val="3"/>
+        </w:numPr>
+        <w:spacing w:line="360" w:lineRule="auto"/>
+        <w:jc w:val="both"/>
+        <w:rPr>
+          <w:rFonts w:ascii="Arial" w:hAnsi="Arial" w:cs="Arial"/>
+          <w:sz w:val="24"/>
+          <w:lang w:val="en-US"/>
+        </w:rPr>
+      </w:pPr>
+      <w:r>
+        <w:rPr>
+          <w:rFonts w:ascii="Arial" w:hAnsi="Arial" w:cs="Arial"/>
+          <w:sz w:val="24"/>
+          <w:lang w:val="en-US"/>
+        </w:rPr>
+        <w:t>Microsoft Visual Studio Enterprise 2017 32/64-bit (</w:t>
+      </w:r>
+      <w:proofErr w:type="spellStart"/>
+      <w:r>
+        <w:rPr>
+          <w:rFonts w:ascii="Arial" w:hAnsi="Arial" w:cs="Arial"/>
+          <w:sz w:val="24"/>
+          <w:lang w:val="en-US"/>
+        </w:rPr>
+        <w:t>Mutililanguage</w:t>
+      </w:r>
+      <w:proofErr w:type="spellEnd"/>
+      <w:r>
+        <w:rPr>
+          <w:rFonts w:ascii="Arial" w:hAnsi="Arial" w:cs="Arial"/>
+          <w:sz w:val="24"/>
+          <w:lang w:val="en-US"/>
+        </w:rPr>
+        <w:t>).</w:t>
+      </w:r>
+    </w:p>
+    <w:p>
+      <w:pPr>
+        <w:pStyle w:val="PargrafodaLista"/>
+        <w:numPr>
+          <w:ilvl w:val="0"/>
+          <w:numId w:val="3"/>
+        </w:numPr>
+        <w:spacing w:line="360" w:lineRule="auto"/>
+        <w:jc w:val="both"/>
+        <w:rPr>
+          <w:rFonts w:ascii="Arial" w:hAnsi="Arial" w:cs="Arial"/>
+          <w:sz w:val="24"/>
+        </w:rPr>
+      </w:pPr>
+      <w:r>
+        <w:rPr>
+          <w:rFonts w:ascii="Arial" w:hAnsi="Arial" w:cs="Arial"/>
+          <w:sz w:val="24"/>
+        </w:rPr>
+        <w:t>Microsoft Word (2013-2016)</w:t>
+      </w:r>
+    </w:p>
+    <w:p>
+      <w:pPr>
+        <w:pStyle w:val="PargrafodaLista"/>
+        <w:numPr>
+          <w:ilvl w:val="0"/>
+          <w:numId w:val="3"/>
+        </w:numPr>
+        <w:spacing w:line="360" w:lineRule="auto"/>
+        <w:jc w:val="both"/>
+        <w:rPr>
+          <w:rFonts w:ascii="Arial" w:hAnsi="Arial" w:cs="Arial"/>
+          <w:sz w:val="24"/>
+        </w:rPr>
+      </w:pPr>
+      <w:r>
+        <w:rPr>
+          <w:rFonts w:ascii="Arial" w:hAnsi="Arial" w:cs="Arial"/>
+          <w:sz w:val="24"/>
+        </w:rPr>
+        <w:t>Mozilla Firefox.</w:t>
+      </w:r>
+    </w:p>
+    <w:p>
+      <w:pPr>
+        <w:spacing w:line="360" w:lineRule="auto"/>
+        <w:jc w:val="both"/>
+        <w:rPr>
+          <w:rFonts w:ascii="Arial" w:hAnsi="Arial" w:cs="Arial"/>
+          <w:sz w:val="24"/>
+        </w:rPr>
+      </w:pPr>
+    </w:p>
+    <w:p>
+      <w:pPr>
+        <w:pStyle w:val="Estilo1-Ttulo"/>
+      </w:pPr>
+      <w:r>
+        <w:t>Viabilidade Técnica e Econômica</w:t>
+      </w:r>
+    </w:p>
+    <w:p/>
     <w:p>
       <w:pPr>
         <w:spacing w:line="360" w:lineRule="auto"/>
@@ -2585,153 +3614,241 @@
           <w:sz w:val="24"/>
         </w:rPr>
       </w:pPr>
-    </w:p>
+      <w:r>
+        <w:rPr>
+          <w:rFonts w:ascii="Arial" w:hAnsi="Arial" w:cs="Arial"/>
+          <w:sz w:val="24"/>
+        </w:rPr>
+        <w:t>Este tópico apresenta detalhes sobre o quanto o software é viável para ser desenvolvido em termos técnicos, como o tempo e os tópicos apresentados no Canvas de Negócio, e em termos econômicos, como os custos e as receitas que serão consideradas durante o desenvolvimento do projeto.</w:t>
+      </w:r>
+    </w:p>
+    <w:p/>
     <w:p>
       <w:pPr>
         <w:pStyle w:val="Estilo2-Ttulo2"/>
       </w:pPr>
       <w:r>
-        <w:t>Objetivos Específicos</w:t>
+        <w:t>Cronograma</w:t>
+      </w:r>
+    </w:p>
+    <w:p>
+      <w:pPr>
+        <w:spacing w:line="360" w:lineRule="auto"/>
+        <w:jc w:val="both"/>
+        <w:rPr>
+          <w:rFonts w:ascii="Arial" w:hAnsi="Arial" w:cs="Arial"/>
+          <w:sz w:val="24"/>
+        </w:rPr>
+      </w:pPr>
+    </w:p>
+    <w:p>
+      <w:pPr>
+        <w:spacing w:line="360" w:lineRule="auto"/>
+        <w:ind w:firstLine="360"/>
+        <w:jc w:val="both"/>
+        <w:rPr>
+          <w:rFonts w:ascii="Arial" w:hAnsi="Arial" w:cs="Arial"/>
+          <w:sz w:val="24"/>
+        </w:rPr>
+      </w:pPr>
+      <w:r>
+        <w:rPr>
+          <w:rFonts w:ascii="Arial" w:hAnsi="Arial" w:cs="Arial"/>
+          <w:sz w:val="24"/>
+        </w:rPr>
+        <w:t>Segue o Cronograma de desenvolvimento do projeto, que resume em quanto tempo cada atividade do desenvolvimento irá ser feita.</w:t>
+      </w:r>
+    </w:p>
+    <w:p>
+      <w:pPr>
+        <w:pStyle w:val="Legenda"/>
+        <w:keepNext/>
+        <w:jc w:val="center"/>
+        <w:rPr>
+          <w:rFonts w:ascii="Arial" w:hAnsi="Arial" w:cs="Arial"/>
+          <w:sz w:val="20"/>
+        </w:rPr>
+      </w:pPr>
+      <w:r>
+        <w:rPr>
+          <w:rFonts w:ascii="Arial" w:hAnsi="Arial" w:cs="Arial"/>
+          <w:sz w:val="20"/>
+        </w:rPr>
+        <w:lastRenderedPageBreak/>
+        <w:t xml:space="preserve">Tabela </w:t>
+      </w:r>
+      <w:r>
+        <w:rPr>
+          <w:rFonts w:ascii="Arial" w:hAnsi="Arial" w:cs="Arial"/>
+          <w:sz w:val="20"/>
+        </w:rPr>
+        <w:fldChar w:fldCharType="begin"/>
+      </w:r>
+      <w:r>
+        <w:rPr>
+          <w:rFonts w:ascii="Arial" w:hAnsi="Arial" w:cs="Arial"/>
+          <w:sz w:val="20"/>
+        </w:rPr>
+        <w:instrText xml:space="preserve"> SEQ Tabela \* ARABIC </w:instrText>
+      </w:r>
+      <w:r>
+        <w:rPr>
+          <w:rFonts w:ascii="Arial" w:hAnsi="Arial" w:cs="Arial"/>
+          <w:sz w:val="20"/>
+        </w:rPr>
+        <w:fldChar w:fldCharType="separate"/>
+      </w:r>
+      <w:r>
+        <w:rPr>
+          <w:rFonts w:ascii="Arial" w:hAnsi="Arial" w:cs="Arial"/>
+          <w:noProof/>
+          <w:sz w:val="20"/>
+        </w:rPr>
+        <w:t>1</w:t>
+      </w:r>
+      <w:r>
+        <w:rPr>
+          <w:rFonts w:ascii="Arial" w:hAnsi="Arial" w:cs="Arial"/>
+          <w:sz w:val="20"/>
+        </w:rPr>
+        <w:fldChar w:fldCharType="end"/>
+      </w:r>
+      <w:r>
+        <w:rPr>
+          <w:rFonts w:ascii="Arial" w:hAnsi="Arial" w:cs="Arial"/>
+          <w:sz w:val="20"/>
+        </w:rPr>
+        <w:t xml:space="preserve"> - Cronograma de desenvolvimento Wordin'On</w:t>
+      </w:r>
+    </w:p>
+    <w:p>
+      <w:pPr>
+        <w:spacing w:line="360" w:lineRule="auto"/>
+        <w:jc w:val="center"/>
+        <w:rPr>
+          <w:rFonts w:ascii="Arial" w:hAnsi="Arial" w:cs="Arial"/>
+          <w:sz w:val="24"/>
+        </w:rPr>
+      </w:pPr>
+      <w:r>
+        <w:rPr>
+          <w:noProof/>
+          <w:lang w:eastAsia="pt-BR"/>
+        </w:rPr>
+        <w:drawing>
+          <wp:inline distT="0" distB="0" distL="0" distR="0" wp14:anchorId="403F54BC" wp14:editId="641BF42C">
+            <wp:extent cx="5588635" cy="8372475"/>
+            <wp:effectExtent l="19050" t="19050" r="12065" b="28575"/>
+            <wp:docPr id="2" name="Imagem 2"/>
+            <wp:cNvGraphicFramePr>
+              <a:graphicFrameLocks xmlns:a="http://schemas.openxmlformats.org/drawingml/2006/main" noChangeAspect="1"/>
+            </wp:cNvGraphicFramePr>
+            <a:graphic xmlns:a="http://schemas.openxmlformats.org/drawingml/2006/main">
+              <a:graphicData uri="http://schemas.openxmlformats.org/drawingml/2006/picture">
+                <pic:pic xmlns:pic="http://schemas.openxmlformats.org/drawingml/2006/picture">
+                  <pic:nvPicPr>
+                    <pic:cNvPr id="1" name=""/>
+                    <pic:cNvPicPr/>
+                  </pic:nvPicPr>
+                  <pic:blipFill rotWithShape="1">
+                    <a:blip r:embed="rId8"/>
+                    <a:srcRect l="8055" t="6482" r="56941" b="11157"/>
+                    <a:stretch/>
+                  </pic:blipFill>
+                  <pic:spPr bwMode="auto">
+                    <a:xfrm>
+                      <a:off x="0" y="0"/>
+                      <a:ext cx="5650233" cy="8464757"/>
+                    </a:xfrm>
+                    <a:prstGeom prst="rect">
+                      <a:avLst/>
+                    </a:prstGeom>
+                    <a:ln w="12700">
+                      <a:solidFill>
+                        <a:schemeClr val="tx1"/>
+                      </a:solidFill>
+                    </a:ln>
+                    <a:extLst>
+                      <a:ext uri="{53640926-AAD7-44D8-BBD7-CCE9431645EC}">
+                        <a14:shadowObscured xmlns:a14="http://schemas.microsoft.com/office/drawing/2010/main"/>
+                      </a:ext>
+                    </a:extLst>
+                  </pic:spPr>
+                </pic:pic>
+              </a:graphicData>
+            </a:graphic>
+          </wp:inline>
+        </w:drawing>
+      </w:r>
+    </w:p>
+    <w:p>
+      <w:pPr>
+        <w:pStyle w:val="Estilo2-Ttulo2"/>
+      </w:pPr>
+      <w:r>
+        <w:lastRenderedPageBreak/>
+        <w:t>Modelo Canvas de Negócio</w:t>
       </w:r>
     </w:p>
     <w:p/>
     <w:p>
       <w:pPr>
-        <w:spacing w:line="360" w:lineRule="auto"/>
-        <w:ind w:left="360" w:firstLine="708"/>
-        <w:jc w:val="both"/>
-        <w:rPr>
-          <w:rFonts w:ascii="Arial" w:hAnsi="Arial" w:cs="Arial"/>
-          <w:sz w:val="24"/>
-        </w:rPr>
-      </w:pPr>
-      <w:r>
-        <w:rPr>
-          <w:rFonts w:ascii="Arial" w:hAnsi="Arial" w:cs="Arial"/>
-          <w:sz w:val="24"/>
-        </w:rPr>
-        <w:t xml:space="preserve">CADASTRO DE USUÁRIOS: um usuário do site poderá se cadastrar como estudante (que fará as redações) ou como professor (que avaliará e fará comentários sobre as </w:t>
-      </w:r>
-      <w:r>
-        <w:rPr>
-          <w:rFonts w:ascii="Arial" w:hAnsi="Arial" w:cs="Arial"/>
-          <w:sz w:val="24"/>
-        </w:rPr>
-        <w:t>redações). Para o cadastro, serão</w:t>
-      </w:r>
-      <w:r>
-        <w:rPr>
-          <w:rFonts w:ascii="Arial" w:hAnsi="Arial" w:cs="Arial"/>
-          <w:sz w:val="24"/>
-        </w:rPr>
-        <w:t xml:space="preserve"> </w:t>
-      </w:r>
-      <w:r>
-        <w:rPr>
-          <w:rFonts w:ascii="Arial" w:hAnsi="Arial" w:cs="Arial"/>
-          <w:sz w:val="24"/>
-        </w:rPr>
-        <w:t>necessárias</w:t>
-      </w:r>
-      <w:r>
-        <w:rPr>
-          <w:rFonts w:ascii="Arial" w:hAnsi="Arial" w:cs="Arial"/>
-          <w:sz w:val="24"/>
-        </w:rPr>
-        <w:t xml:space="preserve"> a inserção de um e-mail pessoal e a criação de uma senha para o mesmo. Se o usuário for se cadastrar como professor, terá de inserir uma chave para validar que é um professor</w:t>
-      </w:r>
-      <w:r>
-        <w:rPr>
-          <w:rFonts w:ascii="Arial" w:hAnsi="Arial" w:cs="Arial"/>
-          <w:sz w:val="24"/>
-        </w:rPr>
-        <w:t>.</w:t>
-      </w:r>
-    </w:p>
-    <w:p>
-      <w:pPr>
-        <w:spacing w:line="360" w:lineRule="auto"/>
-        <w:ind w:left="360" w:firstLine="708"/>
-        <w:jc w:val="both"/>
-        <w:rPr>
-          <w:rFonts w:ascii="Arial" w:hAnsi="Arial" w:cs="Arial"/>
-          <w:sz w:val="24"/>
-        </w:rPr>
-      </w:pPr>
-      <w:r>
-        <w:rPr>
-          <w:rFonts w:ascii="Arial" w:hAnsi="Arial" w:cs="Arial"/>
-          <w:sz w:val="24"/>
-        </w:rPr>
-        <w:t xml:space="preserve">FUNÇÕES DO ESTUDANTE: o estudante poderá ver ou fazer redações. Para fazer, um tema aleatório será </w:t>
-      </w:r>
-      <w:r>
-        <w:rPr>
-          <w:rFonts w:ascii="Arial" w:hAnsi="Arial" w:cs="Arial"/>
-          <w:sz w:val="24"/>
-        </w:rPr>
-        <w:t>selecionado</w:t>
-      </w:r>
-      <w:r>
-        <w:rPr>
-          <w:rFonts w:ascii="Arial" w:hAnsi="Arial" w:cs="Arial"/>
-          <w:sz w:val="24"/>
-        </w:rPr>
-        <w:t xml:space="preserve"> do banco de dados e informado ao estudante. O estudante terá uma contagem regressiva para realizar a redação. As redações poderão ser feitas </w:t>
-      </w:r>
-      <w:r>
-        <w:rPr>
-          <w:rFonts w:ascii="Arial" w:hAnsi="Arial" w:cs="Arial"/>
-          <w:sz w:val="24"/>
-        </w:rPr>
-        <w:t>de forma pública</w:t>
-      </w:r>
-      <w:r>
-        <w:rPr>
-          <w:rFonts w:ascii="Arial" w:hAnsi="Arial" w:cs="Arial"/>
-          <w:sz w:val="24"/>
-        </w:rPr>
-        <w:t xml:space="preserve"> ou </w:t>
-      </w:r>
-      <w:r>
-        <w:rPr>
-          <w:rFonts w:ascii="Arial" w:hAnsi="Arial" w:cs="Arial"/>
-          <w:sz w:val="24"/>
-        </w:rPr>
-        <w:t>privada, sendo dentro de uma sala privada criada por um professor.</w:t>
-      </w:r>
-    </w:p>
-    <w:p>
-      <w:pPr>
-        <w:spacing w:line="360" w:lineRule="auto"/>
-        <w:ind w:left="360" w:firstLine="708"/>
-        <w:jc w:val="both"/>
-        <w:rPr>
-          <w:rFonts w:ascii="Arial" w:hAnsi="Arial" w:cs="Arial"/>
-          <w:sz w:val="24"/>
-        </w:rPr>
-      </w:pPr>
-      <w:r>
-        <w:rPr>
-          <w:rFonts w:ascii="Arial" w:hAnsi="Arial" w:cs="Arial"/>
-          <w:sz w:val="24"/>
-        </w:rPr>
-        <w:t>FUNÇÕES DO PROFESSOR: o professor poderá ver redações públicas ou de uma sala criada por ele mesmo, bem como avaliar as redações e comentar sobre as mesmas. A avaliação será no estilo ENEM, ou seja, até 1000 pontos.</w:t>
-      </w:r>
-    </w:p>
-    <w:p/>
-    <w:p>
-      <w:pPr>
-        <w:pStyle w:val="Estilo1-Ttulo"/>
-      </w:pPr>
-      <w:r>
-        <w:t>Viabilidade Técnica e Econômica</w:t>
-      </w:r>
-    </w:p>
-    <w:p/>
+        <w:jc w:val="center"/>
+      </w:pPr>
+      <w:bookmarkStart w:id="0" w:name="_GoBack"/>
+      <w:r>
+        <w:rPr>
+          <w:noProof/>
+          <w:lang w:eastAsia="pt-BR"/>
+        </w:rPr>
+        <w:drawing>
+          <wp:inline distT="0" distB="0" distL="0" distR="0" wp14:anchorId="5B5C785C" wp14:editId="7FE147F3">
+            <wp:extent cx="4933950" cy="3248025"/>
+            <wp:effectExtent l="0" t="0" r="0" b="9525"/>
+            <wp:docPr id="3" name="Imagem 3"/>
+            <wp:cNvGraphicFramePr>
+              <a:graphicFrameLocks xmlns:a="http://schemas.openxmlformats.org/drawingml/2006/main" noChangeAspect="1"/>
+            </wp:cNvGraphicFramePr>
+            <a:graphic xmlns:a="http://schemas.openxmlformats.org/drawingml/2006/main">
+              <a:graphicData uri="http://schemas.openxmlformats.org/drawingml/2006/picture">
+                <pic:pic xmlns:pic="http://schemas.openxmlformats.org/drawingml/2006/picture">
+                  <pic:nvPicPr>
+                    <pic:cNvPr id="1" name=""/>
+                    <pic:cNvPicPr/>
+                  </pic:nvPicPr>
+                  <pic:blipFill rotWithShape="1">
+                    <a:blip r:embed="rId9"/>
+                    <a:srcRect l="2960" t="21673" r="55208" b="29365"/>
+                    <a:stretch/>
+                  </pic:blipFill>
+                  <pic:spPr bwMode="auto">
+                    <a:xfrm>
+                      <a:off x="0" y="0"/>
+                      <a:ext cx="4945345" cy="3255526"/>
+                    </a:xfrm>
+                    <a:prstGeom prst="rect">
+                      <a:avLst/>
+                    </a:prstGeom>
+                    <a:ln>
+                      <a:noFill/>
+                    </a:ln>
+                    <a:extLst>
+                      <a:ext uri="{53640926-AAD7-44D8-BBD7-CCE9431645EC}">
+                        <a14:shadowObscured xmlns:a14="http://schemas.microsoft.com/office/drawing/2010/main"/>
+                      </a:ext>
+                    </a:extLst>
+                  </pic:spPr>
+                </pic:pic>
+              </a:graphicData>
+            </a:graphic>
+          </wp:inline>
+        </w:drawing>
+      </w:r>
+      <w:bookmarkEnd w:id="0"/>
+    </w:p>
     <w:sectPr>
-      <w:headerReference w:type="default" r:id="rId7"/>
-      <w:footerReference w:type="default" r:id="rId8"/>
+      <w:headerReference w:type="default" r:id="rId10"/>
+      <w:footerReference w:type="default" r:id="rId11"/>
       <w:pgSz w:w="11906" w:h="16838"/>
       <w:pgMar w:top="1701" w:right="1134" w:bottom="1134" w:left="1701" w:header="709" w:footer="709" w:gutter="0"/>
       <w:pgNumType w:start="2"/>
@@ -2797,7 +3914,7 @@
           <w:rPr>
             <w:noProof/>
           </w:rPr>
-          <w:t>4</w:t>
+          <w:t>9</w:t>
         </w:r>
         <w:r>
           <w:fldChar w:fldCharType="end"/>
@@ -3063,11 +4180,127 @@
       </w:rPr>
     </w:lvl>
   </w:abstractNum>
+  <w:abstractNum w:abstractNumId="2" w15:restartNumberingAfterBreak="0">
+    <w:nsid w:val="79F02DF4"/>
+    <w:multiLevelType w:val="hybridMultilevel"/>
+    <w:tmpl w:val="3BFCB61E"/>
+    <w:lvl w:ilvl="0" w:tplc="04160001">
+      <w:start w:val="1"/>
+      <w:numFmt w:val="bullet"/>
+      <w:lvlText w:val=""/>
+      <w:lvlJc w:val="left"/>
+      <w:pPr>
+        <w:ind w:left="720" w:hanging="360"/>
+      </w:pPr>
+      <w:rPr>
+        <w:rFonts w:ascii="Symbol" w:hAnsi="Symbol" w:hint="default"/>
+      </w:rPr>
+    </w:lvl>
+    <w:lvl w:ilvl="1" w:tplc="04160003" w:tentative="1">
+      <w:start w:val="1"/>
+      <w:numFmt w:val="bullet"/>
+      <w:lvlText w:val="o"/>
+      <w:lvlJc w:val="left"/>
+      <w:pPr>
+        <w:ind w:left="1440" w:hanging="360"/>
+      </w:pPr>
+      <w:rPr>
+        <w:rFonts w:ascii="Courier New" w:hAnsi="Courier New" w:cs="Courier New" w:hint="default"/>
+      </w:rPr>
+    </w:lvl>
+    <w:lvl w:ilvl="2" w:tplc="04160005" w:tentative="1">
+      <w:start w:val="1"/>
+      <w:numFmt w:val="bullet"/>
+      <w:lvlText w:val=""/>
+      <w:lvlJc w:val="left"/>
+      <w:pPr>
+        <w:ind w:left="2160" w:hanging="360"/>
+      </w:pPr>
+      <w:rPr>
+        <w:rFonts w:ascii="Wingdings" w:hAnsi="Wingdings" w:hint="default"/>
+      </w:rPr>
+    </w:lvl>
+    <w:lvl w:ilvl="3" w:tplc="04160001" w:tentative="1">
+      <w:start w:val="1"/>
+      <w:numFmt w:val="bullet"/>
+      <w:lvlText w:val=""/>
+      <w:lvlJc w:val="left"/>
+      <w:pPr>
+        <w:ind w:left="2880" w:hanging="360"/>
+      </w:pPr>
+      <w:rPr>
+        <w:rFonts w:ascii="Symbol" w:hAnsi="Symbol" w:hint="default"/>
+      </w:rPr>
+    </w:lvl>
+    <w:lvl w:ilvl="4" w:tplc="04160003" w:tentative="1">
+      <w:start w:val="1"/>
+      <w:numFmt w:val="bullet"/>
+      <w:lvlText w:val="o"/>
+      <w:lvlJc w:val="left"/>
+      <w:pPr>
+        <w:ind w:left="3600" w:hanging="360"/>
+      </w:pPr>
+      <w:rPr>
+        <w:rFonts w:ascii="Courier New" w:hAnsi="Courier New" w:cs="Courier New" w:hint="default"/>
+      </w:rPr>
+    </w:lvl>
+    <w:lvl w:ilvl="5" w:tplc="04160005" w:tentative="1">
+      <w:start w:val="1"/>
+      <w:numFmt w:val="bullet"/>
+      <w:lvlText w:val=""/>
+      <w:lvlJc w:val="left"/>
+      <w:pPr>
+        <w:ind w:left="4320" w:hanging="360"/>
+      </w:pPr>
+      <w:rPr>
+        <w:rFonts w:ascii="Wingdings" w:hAnsi="Wingdings" w:hint="default"/>
+      </w:rPr>
+    </w:lvl>
+    <w:lvl w:ilvl="6" w:tplc="04160001" w:tentative="1">
+      <w:start w:val="1"/>
+      <w:numFmt w:val="bullet"/>
+      <w:lvlText w:val=""/>
+      <w:lvlJc w:val="left"/>
+      <w:pPr>
+        <w:ind w:left="5040" w:hanging="360"/>
+      </w:pPr>
+      <w:rPr>
+        <w:rFonts w:ascii="Symbol" w:hAnsi="Symbol" w:hint="default"/>
+      </w:rPr>
+    </w:lvl>
+    <w:lvl w:ilvl="7" w:tplc="04160003" w:tentative="1">
+      <w:start w:val="1"/>
+      <w:numFmt w:val="bullet"/>
+      <w:lvlText w:val="o"/>
+      <w:lvlJc w:val="left"/>
+      <w:pPr>
+        <w:ind w:left="5760" w:hanging="360"/>
+      </w:pPr>
+      <w:rPr>
+        <w:rFonts w:ascii="Courier New" w:hAnsi="Courier New" w:cs="Courier New" w:hint="default"/>
+      </w:rPr>
+    </w:lvl>
+    <w:lvl w:ilvl="8" w:tplc="04160005" w:tentative="1">
+      <w:start w:val="1"/>
+      <w:numFmt w:val="bullet"/>
+      <w:lvlText w:val=""/>
+      <w:lvlJc w:val="left"/>
+      <w:pPr>
+        <w:ind w:left="6480" w:hanging="360"/>
+      </w:pPr>
+      <w:rPr>
+        <w:rFonts w:ascii="Wingdings" w:hAnsi="Wingdings" w:hint="default"/>
+      </w:rPr>
+    </w:lvl>
+  </w:abstractNum>
   <w:num w:numId="1">
     <w:abstractNumId w:val="0"/>
   </w:num>
   <w:num w:numId="2">
     <w:abstractNumId w:val="1"/>
+  </w:num>
+  <w:num w:numId="3">
+    <w:abstractNumId w:val="2"/>
   </w:num>
 </w:numbering>
 </file>
@@ -3811,6 +5044,25 @@
       <w:szCs w:val="26"/>
     </w:rPr>
   </w:style>
+  <w:style w:type="paragraph" w:styleId="Legenda">
+    <w:name w:val="caption"/>
+    <w:basedOn w:val="Normal"/>
+    <w:next w:val="Normal"/>
+    <w:uiPriority w:val="35"/>
+    <w:unhideWhenUsed/>
+    <w:qFormat/>
+    <w:rsid w:val="00C204C4"/>
+    <w:pPr>
+      <w:spacing w:after="200" w:line="240" w:lineRule="auto"/>
+    </w:pPr>
+    <w:rPr>
+      <w:i/>
+      <w:iCs/>
+      <w:color w:val="44546A" w:themeColor="text2"/>
+      <w:sz w:val="18"/>
+      <w:szCs w:val="18"/>
+    </w:rPr>
+  </w:style>
 </w:styles>
 </file>
 

</xml_diff>

<commit_message>
Documentação começando sumário executivo
</commit_message>
<xml_diff>
--- a/DOCUMENTAÇÃO NOVA TCC.docx
+++ b/DOCUMENTAÇÃO NOVA TCC.docx
@@ -1,6 +1,6 @@
 
 <file path=word/document.xml><?xml version="1.0" encoding="utf-8"?>
-<w:document xmlns:wpc="http://schemas.microsoft.com/office/word/2010/wordprocessingCanvas" xmlns:mc="http://schemas.openxmlformats.org/markup-compatibility/2006" xmlns:o="urn:schemas-microsoft-com:office:office" xmlns:r="http://schemas.openxmlformats.org/officeDocument/2006/relationships" xmlns:m="http://schemas.openxmlformats.org/officeDocument/2006/math" xmlns:v="urn:schemas-microsoft-com:vml" xmlns:wp14="http://schemas.microsoft.com/office/word/2010/wordprocessingDrawing" xmlns:wp="http://schemas.openxmlformats.org/drawingml/2006/wordprocessingDrawing" xmlns:w10="urn:schemas-microsoft-com:office:word" xmlns:w="http://schemas.openxmlformats.org/wordprocessingml/2006/main" xmlns:w14="http://schemas.microsoft.com/office/word/2010/wordml" xmlns:w15="http://schemas.microsoft.com/office/word/2012/wordml" xmlns:wpg="http://schemas.microsoft.com/office/word/2010/wordprocessingGroup" xmlns:wpi="http://schemas.microsoft.com/office/word/2010/wordprocessingInk" xmlns:wne="http://schemas.microsoft.com/office/word/2006/wordml" xmlns:wps="http://schemas.microsoft.com/office/word/2010/wordprocessingShape" mc:Ignorable="w14 w15 wp14">
+<w:document xmlns:wpc="http://schemas.microsoft.com/office/word/2010/wordprocessingCanvas" xmlns:cx="http://schemas.microsoft.com/office/drawing/2014/chartex" xmlns:cx1="http://schemas.microsoft.com/office/drawing/2015/9/8/chartex" xmlns:cx2="http://schemas.microsoft.com/office/drawing/2015/10/21/chartex" xmlns:cx3="http://schemas.microsoft.com/office/drawing/2016/5/9/chartex" xmlns:cx4="http://schemas.microsoft.com/office/drawing/2016/5/10/chartex" xmlns:cx5="http://schemas.microsoft.com/office/drawing/2016/5/11/chartex" xmlns:cx6="http://schemas.microsoft.com/office/drawing/2016/5/12/chartex" xmlns:cx7="http://schemas.microsoft.com/office/drawing/2016/5/13/chartex" xmlns:cx8="http://schemas.microsoft.com/office/drawing/2016/5/14/chartex" xmlns:mc="http://schemas.openxmlformats.org/markup-compatibility/2006" xmlns:aink="http://schemas.microsoft.com/office/drawing/2016/ink" xmlns:am3d="http://schemas.microsoft.com/office/drawing/2017/model3d" xmlns:o="urn:schemas-microsoft-com:office:office" xmlns:r="http://schemas.openxmlformats.org/officeDocument/2006/relationships" xmlns:m="http://schemas.openxmlformats.org/officeDocument/2006/math" xmlns:v="urn:schemas-microsoft-com:vml" xmlns:wp14="http://schemas.microsoft.com/office/word/2010/wordprocessingDrawing" xmlns:wp="http://schemas.openxmlformats.org/drawingml/2006/wordprocessingDrawing" xmlns:w10="urn:schemas-microsoft-com:office:word" xmlns:w="http://schemas.openxmlformats.org/wordprocessingml/2006/main" xmlns:w14="http://schemas.microsoft.com/office/word/2010/wordml" xmlns:w15="http://schemas.microsoft.com/office/word/2012/wordml" xmlns:w16cid="http://schemas.microsoft.com/office/word/2016/wordml/cid" xmlns:w16se="http://schemas.microsoft.com/office/word/2015/wordml/symex" xmlns:wpg="http://schemas.microsoft.com/office/word/2010/wordprocessingGroup" xmlns:wpi="http://schemas.microsoft.com/office/word/2010/wordprocessingInk" xmlns:wne="http://schemas.microsoft.com/office/word/2006/wordml" xmlns:wps="http://schemas.microsoft.com/office/word/2010/wordprocessingShape" mc:Ignorable="w14 w15 w16se w16cid wp14">
   <w:body>
     <w:p>
       <w:pPr>
@@ -1413,33 +1413,15 @@
           <w:sz w:val="24"/>
           <w:lang w:val="en"/>
         </w:rPr>
-        <w:t xml:space="preserve">The Wordin'On site consists of helping students improve the writing quality of argumentative </w:t>
-      </w:r>
-      <w:proofErr w:type="gramStart"/>
+        <w:t xml:space="preserve">The Wordin'On site consists of helping students improve the writing quality of argumentative essays, </w:t>
+      </w:r>
       <w:r>
         <w:rPr>
           <w:rFonts w:ascii="Arial" w:hAnsi="Arial" w:cs="Arial"/>
           <w:sz w:val="24"/>
           <w:lang w:val="en"/>
         </w:rPr>
-        <w:t xml:space="preserve">essays, </w:t>
-      </w:r>
-      <w:r>
-        <w:rPr>
-          <w:rFonts w:ascii="Arial" w:hAnsi="Arial" w:cs="Arial"/>
-          <w:sz w:val="24"/>
-          <w:lang w:val="en"/>
-        </w:rPr>
-        <w:t>that</w:t>
-      </w:r>
-      <w:proofErr w:type="gramEnd"/>
-      <w:r>
-        <w:rPr>
-          <w:rFonts w:ascii="Arial" w:hAnsi="Arial" w:cs="Arial"/>
-          <w:sz w:val="24"/>
-          <w:lang w:val="en"/>
-        </w:rPr>
-        <w:t xml:space="preserve"> is</w:t>
+        <w:t>that is</w:t>
       </w:r>
       <w:r>
         <w:rPr>
@@ -2811,13 +2793,7 @@
         <w:jc w:val="right"/>
       </w:pPr>
       <w:r>
-        <w:t xml:space="preserve">“Não se pode fazer esse tipo de comparação porque são grupos de estudantes totalmente diferentes. Não tem como comparar com </w:t>
-      </w:r>
-      <w:r>
-        <w:t>Justiça. ”</w:t>
-      </w:r>
-      <w:r>
-        <w:t xml:space="preserve"> (M. INÊS FINI, 2018)</w:t>
+        <w:t>“Não se pode fazer esse tipo de comparação porque são grupos de estudantes totalmente diferentes. Não tem como comparar com Justiça. ” (M. INÊS FINI, 2018)</w:t>
       </w:r>
     </w:p>
     <w:p>
@@ -2835,30 +2811,16 @@
           <w:rFonts w:ascii="Arial" w:hAnsi="Arial" w:cs="Arial"/>
           <w:sz w:val="24"/>
         </w:rPr>
-        <w:t xml:space="preserve">As redações </w:t>
-      </w:r>
-      <w:r>
-        <w:rPr>
-          <w:rFonts w:ascii="Arial" w:hAnsi="Arial" w:cs="Arial"/>
-          <w:sz w:val="24"/>
-        </w:rPr>
-        <w:t xml:space="preserve">com </w:t>
-      </w:r>
-      <w:r>
-        <w:rPr>
-          <w:rFonts w:ascii="Arial" w:hAnsi="Arial" w:cs="Arial"/>
-          <w:sz w:val="24"/>
-        </w:rPr>
-        <w:t>nota 1000 de 2017 decaíram em relação ao ano anterior, de 77 para 53. E em 2017 a média geral da redação do ENEM foi de 558,0.</w:t>
-      </w:r>
-    </w:p>
-    <w:p>
-      <w:pPr>
-        <w:spacing w:line="360" w:lineRule="auto"/>
-        <w:jc w:val="both"/>
-        <w:rPr>
-          <w:rFonts w:ascii="Arial" w:hAnsi="Arial" w:cs="Arial"/>
-          <w:b/>
+        <w:t>As redações com nota 1000 de 2017 decaíram em relação ao ano anterior, de 77 para 53. E em 2017 a média geral da redação do ENEM foi de 558,0.</w:t>
+      </w:r>
+    </w:p>
+    <w:p>
+      <w:pPr>
+        <w:spacing w:line="360" w:lineRule="auto"/>
+        <w:ind w:firstLine="360"/>
+        <w:jc w:val="both"/>
+        <w:rPr>
+          <w:rFonts w:ascii="Arial" w:hAnsi="Arial" w:cs="Arial"/>
           <w:sz w:val="24"/>
         </w:rPr>
       </w:pPr>
@@ -3183,23 +3145,7 @@
           <w:rFonts w:ascii="Arial" w:hAnsi="Arial" w:cs="Arial"/>
           <w:sz w:val="24"/>
         </w:rPr>
-        <w:t xml:space="preserve"> </w:t>
-      </w:r>
-      <w:proofErr w:type="spellStart"/>
-      <w:r>
-        <w:rPr>
-          <w:rFonts w:ascii="Arial" w:hAnsi="Arial" w:cs="Arial"/>
-          <w:sz w:val="24"/>
-        </w:rPr>
-        <w:t>Community</w:t>
-      </w:r>
-      <w:proofErr w:type="spellEnd"/>
-      <w:r>
-        <w:rPr>
-          <w:rFonts w:ascii="Arial" w:hAnsi="Arial" w:cs="Arial"/>
-          <w:sz w:val="24"/>
-        </w:rPr>
-        <w:t>.</w:t>
+        <w:t xml:space="preserve"> Community.</w:t>
       </w:r>
     </w:p>
     <w:p>
@@ -3675,13 +3621,6 @@
           <w:sz w:val="20"/>
         </w:rPr>
         <w:lastRenderedPageBreak/>
-        <w:t xml:space="preserve">Tabela </w:t>
-      </w:r>
-      <w:r>
-        <w:rPr>
-          <w:rFonts w:ascii="Arial" w:hAnsi="Arial" w:cs="Arial"/>
-          <w:sz w:val="20"/>
-        </w:rPr>
         <w:fldChar w:fldCharType="begin"/>
       </w:r>
       <w:r>
@@ -3793,9 +3732,81 @@
     <w:p/>
     <w:p>
       <w:pPr>
+        <w:spacing w:line="360" w:lineRule="auto"/>
+        <w:ind w:firstLine="360"/>
+        <w:jc w:val="both"/>
+        <w:rPr>
+          <w:rFonts w:ascii="Arial" w:hAnsi="Arial" w:cs="Arial"/>
+          <w:sz w:val="24"/>
+        </w:rPr>
+      </w:pPr>
+      <w:r>
+        <w:rPr>
+          <w:rFonts w:ascii="Arial" w:hAnsi="Arial" w:cs="Arial"/>
+          <w:sz w:val="24"/>
+        </w:rPr>
+        <w:t>O Modelo Canvas de Negócio é uma forma simples de resumir os principais tópicos a respeito de uma ideia de negócio em somente 9 tópicos. O Canvas a seguir diz respeito ao projeto Wordin’On.</w:t>
+      </w:r>
+    </w:p>
+    <w:p/>
+    <w:p>
+      <w:pPr>
+        <w:pStyle w:val="Legenda"/>
+        <w:keepNext/>
         <w:jc w:val="center"/>
-      </w:pPr>
-      <w:bookmarkStart w:id="0" w:name="_GoBack"/>
+        <w:rPr>
+          <w:rFonts w:ascii="Arial" w:hAnsi="Arial" w:cs="Arial"/>
+          <w:sz w:val="20"/>
+        </w:rPr>
+      </w:pPr>
+      <w:r>
+        <w:rPr>
+          <w:rFonts w:ascii="Arial" w:hAnsi="Arial" w:cs="Arial"/>
+          <w:sz w:val="20"/>
+        </w:rPr>
+        <w:fldChar w:fldCharType="begin"/>
+      </w:r>
+      <w:r>
+        <w:rPr>
+          <w:rFonts w:ascii="Arial" w:hAnsi="Arial" w:cs="Arial"/>
+          <w:sz w:val="20"/>
+        </w:rPr>
+        <w:instrText xml:space="preserve"> SEQ Tabela \* ARABIC </w:instrText>
+      </w:r>
+      <w:r>
+        <w:rPr>
+          <w:rFonts w:ascii="Arial" w:hAnsi="Arial" w:cs="Arial"/>
+          <w:sz w:val="20"/>
+        </w:rPr>
+        <w:fldChar w:fldCharType="separate"/>
+      </w:r>
+      <w:r>
+        <w:rPr>
+          <w:rFonts w:ascii="Arial" w:hAnsi="Arial" w:cs="Arial"/>
+          <w:noProof/>
+          <w:sz w:val="20"/>
+        </w:rPr>
+        <w:t>2</w:t>
+      </w:r>
+      <w:r>
+        <w:rPr>
+          <w:rFonts w:ascii="Arial" w:hAnsi="Arial" w:cs="Arial"/>
+          <w:sz w:val="20"/>
+        </w:rPr>
+        <w:fldChar w:fldCharType="end"/>
+      </w:r>
+      <w:r>
+        <w:rPr>
+          <w:rFonts w:ascii="Arial" w:hAnsi="Arial" w:cs="Arial"/>
+          <w:sz w:val="20"/>
+        </w:rPr>
+        <w:t xml:space="preserve"> - Modelo Canvas de Negócio do projeto Wordin'On</w:t>
+      </w:r>
+    </w:p>
+    <w:p>
+      <w:pPr>
+        <w:jc w:val="center"/>
+      </w:pPr>
       <w:r>
         <w:rPr>
           <w:noProof/>
@@ -3803,8 +3814,8 @@
         </w:rPr>
         <w:drawing>
           <wp:inline distT="0" distB="0" distL="0" distR="0" wp14:anchorId="5B5C785C" wp14:editId="7FE147F3">
-            <wp:extent cx="4933950" cy="3248025"/>
-            <wp:effectExtent l="0" t="0" r="0" b="9525"/>
+            <wp:extent cx="5758687" cy="3790950"/>
+            <wp:effectExtent l="19050" t="19050" r="13970" b="19050"/>
             <wp:docPr id="3" name="Imagem 3"/>
             <wp:cNvGraphicFramePr>
               <a:graphicFrameLocks xmlns:a="http://schemas.openxmlformats.org/drawingml/2006/main" noChangeAspect="1"/>
@@ -3824,13 +3835,15 @@
                   <pic:spPr bwMode="auto">
                     <a:xfrm>
                       <a:off x="0" y="0"/>
-                      <a:ext cx="4945345" cy="3255526"/>
+                      <a:ext cx="5778791" cy="3804184"/>
                     </a:xfrm>
                     <a:prstGeom prst="rect">
                       <a:avLst/>
                     </a:prstGeom>
-                    <a:ln>
-                      <a:noFill/>
+                    <a:ln w="12700">
+                      <a:solidFill>
+                        <a:schemeClr val="tx1"/>
+                      </a:solidFill>
                     </a:ln>
                     <a:extLst>
                       <a:ext uri="{53640926-AAD7-44D8-BBD7-CCE9431645EC}">
@@ -3844,6 +3857,45 @@
           </wp:inline>
         </w:drawing>
       </w:r>
+    </w:p>
+    <w:p>
+      <w:pPr>
+        <w:spacing w:line="360" w:lineRule="auto"/>
+        <w:jc w:val="both"/>
+        <w:rPr>
+          <w:rFonts w:ascii="Arial" w:hAnsi="Arial" w:cs="Arial"/>
+          <w:sz w:val="24"/>
+        </w:rPr>
+      </w:pPr>
+    </w:p>
+    <w:p>
+      <w:pPr>
+        <w:pStyle w:val="Estilo2-Ttulo2"/>
+      </w:pPr>
+      <w:r>
+        <w:t>Sumário Executivo</w:t>
+      </w:r>
+    </w:p>
+    <w:p>
+      <w:pPr>
+        <w:spacing w:line="360" w:lineRule="auto"/>
+        <w:jc w:val="both"/>
+        <w:rPr>
+          <w:rFonts w:ascii="Arial" w:hAnsi="Arial" w:cs="Arial"/>
+          <w:sz w:val="24"/>
+        </w:rPr>
+      </w:pPr>
+    </w:p>
+    <w:p>
+      <w:pPr>
+        <w:spacing w:line="360" w:lineRule="auto"/>
+        <w:jc w:val="both"/>
+        <w:rPr>
+          <w:rFonts w:ascii="Arial" w:hAnsi="Arial" w:cs="Arial"/>
+          <w:sz w:val="24"/>
+        </w:rPr>
+      </w:pPr>
+      <w:bookmarkStart w:id="0" w:name="_GoBack"/>
       <w:bookmarkEnd w:id="0"/>
     </w:p>
     <w:sectPr>
@@ -3860,7 +3912,7 @@
 </file>
 
 <file path=word/endnotes.xml><?xml version="1.0" encoding="utf-8"?>
-<w:endnotes xmlns:wpc="http://schemas.microsoft.com/office/word/2010/wordprocessingCanvas" xmlns:mc="http://schemas.openxmlformats.org/markup-compatibility/2006" xmlns:o="urn:schemas-microsoft-com:office:office" xmlns:r="http://schemas.openxmlformats.org/officeDocument/2006/relationships" xmlns:m="http://schemas.openxmlformats.org/officeDocument/2006/math" xmlns:v="urn:schemas-microsoft-com:vml" xmlns:wp14="http://schemas.microsoft.com/office/word/2010/wordprocessingDrawing" xmlns:wp="http://schemas.openxmlformats.org/drawingml/2006/wordprocessingDrawing" xmlns:w10="urn:schemas-microsoft-com:office:word" xmlns:w="http://schemas.openxmlformats.org/wordprocessingml/2006/main" xmlns:w14="http://schemas.microsoft.com/office/word/2010/wordml" xmlns:w15="http://schemas.microsoft.com/office/word/2012/wordml" xmlns:wpg="http://schemas.microsoft.com/office/word/2010/wordprocessingGroup" xmlns:wpi="http://schemas.microsoft.com/office/word/2010/wordprocessingInk" xmlns:wne="http://schemas.microsoft.com/office/word/2006/wordml" xmlns:wps="http://schemas.microsoft.com/office/word/2010/wordprocessingShape" mc:Ignorable="w14 w15 wp14">
+<w:endnotes xmlns:wpc="http://schemas.microsoft.com/office/word/2010/wordprocessingCanvas" xmlns:cx="http://schemas.microsoft.com/office/drawing/2014/chartex" xmlns:cx1="http://schemas.microsoft.com/office/drawing/2015/9/8/chartex" xmlns:cx2="http://schemas.microsoft.com/office/drawing/2015/10/21/chartex" xmlns:cx3="http://schemas.microsoft.com/office/drawing/2016/5/9/chartex" xmlns:cx4="http://schemas.microsoft.com/office/drawing/2016/5/10/chartex" xmlns:cx5="http://schemas.microsoft.com/office/drawing/2016/5/11/chartex" xmlns:cx6="http://schemas.microsoft.com/office/drawing/2016/5/12/chartex" xmlns:cx7="http://schemas.microsoft.com/office/drawing/2016/5/13/chartex" xmlns:cx8="http://schemas.microsoft.com/office/drawing/2016/5/14/chartex" xmlns:mc="http://schemas.openxmlformats.org/markup-compatibility/2006" xmlns:aink="http://schemas.microsoft.com/office/drawing/2016/ink" xmlns:am3d="http://schemas.microsoft.com/office/drawing/2017/model3d" xmlns:o="urn:schemas-microsoft-com:office:office" xmlns:r="http://schemas.openxmlformats.org/officeDocument/2006/relationships" xmlns:m="http://schemas.openxmlformats.org/officeDocument/2006/math" xmlns:v="urn:schemas-microsoft-com:vml" xmlns:wp14="http://schemas.microsoft.com/office/word/2010/wordprocessingDrawing" xmlns:wp="http://schemas.openxmlformats.org/drawingml/2006/wordprocessingDrawing" xmlns:w10="urn:schemas-microsoft-com:office:word" xmlns:w="http://schemas.openxmlformats.org/wordprocessingml/2006/main" xmlns:w14="http://schemas.microsoft.com/office/word/2010/wordml" xmlns:w15="http://schemas.microsoft.com/office/word/2012/wordml" xmlns:w16cid="http://schemas.microsoft.com/office/word/2016/wordml/cid" xmlns:w16se="http://schemas.microsoft.com/office/word/2015/wordml/symex" xmlns:wpg="http://schemas.microsoft.com/office/word/2010/wordprocessingGroup" xmlns:wpi="http://schemas.microsoft.com/office/word/2010/wordprocessingInk" xmlns:wne="http://schemas.microsoft.com/office/word/2006/wordml" xmlns:wps="http://schemas.microsoft.com/office/word/2010/wordprocessingShape" mc:Ignorable="w14 w15 w16se w16cid wp14">
   <w:endnote w:type="separator" w:id="-1">
     <w:p>
       <w:pPr>
@@ -3885,7 +3937,7 @@
 </file>
 
 <file path=word/footer1.xml><?xml version="1.0" encoding="utf-8"?>
-<w:ftr xmlns:wpc="http://schemas.microsoft.com/office/word/2010/wordprocessingCanvas" xmlns:mc="http://schemas.openxmlformats.org/markup-compatibility/2006" xmlns:o="urn:schemas-microsoft-com:office:office" xmlns:r="http://schemas.openxmlformats.org/officeDocument/2006/relationships" xmlns:m="http://schemas.openxmlformats.org/officeDocument/2006/math" xmlns:v="urn:schemas-microsoft-com:vml" xmlns:wp14="http://schemas.microsoft.com/office/word/2010/wordprocessingDrawing" xmlns:wp="http://schemas.openxmlformats.org/drawingml/2006/wordprocessingDrawing" xmlns:w10="urn:schemas-microsoft-com:office:word" xmlns:w="http://schemas.openxmlformats.org/wordprocessingml/2006/main" xmlns:w14="http://schemas.microsoft.com/office/word/2010/wordml" xmlns:w15="http://schemas.microsoft.com/office/word/2012/wordml" xmlns:wpg="http://schemas.microsoft.com/office/word/2010/wordprocessingGroup" xmlns:wpi="http://schemas.microsoft.com/office/word/2010/wordprocessingInk" xmlns:wne="http://schemas.microsoft.com/office/word/2006/wordml" xmlns:wps="http://schemas.microsoft.com/office/word/2010/wordprocessingShape" mc:Ignorable="w14 w15 wp14">
+<w:ftr xmlns:wpc="http://schemas.microsoft.com/office/word/2010/wordprocessingCanvas" xmlns:cx="http://schemas.microsoft.com/office/drawing/2014/chartex" xmlns:cx1="http://schemas.microsoft.com/office/drawing/2015/9/8/chartex" xmlns:cx2="http://schemas.microsoft.com/office/drawing/2015/10/21/chartex" xmlns:cx3="http://schemas.microsoft.com/office/drawing/2016/5/9/chartex" xmlns:cx4="http://schemas.microsoft.com/office/drawing/2016/5/10/chartex" xmlns:cx5="http://schemas.microsoft.com/office/drawing/2016/5/11/chartex" xmlns:cx6="http://schemas.microsoft.com/office/drawing/2016/5/12/chartex" xmlns:cx7="http://schemas.microsoft.com/office/drawing/2016/5/13/chartex" xmlns:cx8="http://schemas.microsoft.com/office/drawing/2016/5/14/chartex" xmlns:mc="http://schemas.openxmlformats.org/markup-compatibility/2006" xmlns:aink="http://schemas.microsoft.com/office/drawing/2016/ink" xmlns:am3d="http://schemas.microsoft.com/office/drawing/2017/model3d" xmlns:o="urn:schemas-microsoft-com:office:office" xmlns:r="http://schemas.openxmlformats.org/officeDocument/2006/relationships" xmlns:m="http://schemas.openxmlformats.org/officeDocument/2006/math" xmlns:v="urn:schemas-microsoft-com:vml" xmlns:wp14="http://schemas.microsoft.com/office/word/2010/wordprocessingDrawing" xmlns:wp="http://schemas.openxmlformats.org/drawingml/2006/wordprocessingDrawing" xmlns:w10="urn:schemas-microsoft-com:office:word" xmlns:w="http://schemas.openxmlformats.org/wordprocessingml/2006/main" xmlns:w14="http://schemas.microsoft.com/office/word/2010/wordml" xmlns:w15="http://schemas.microsoft.com/office/word/2012/wordml" xmlns:w16cid="http://schemas.microsoft.com/office/word/2016/wordml/cid" xmlns:w16se="http://schemas.microsoft.com/office/word/2015/wordml/symex" xmlns:wpg="http://schemas.microsoft.com/office/word/2010/wordprocessingGroup" xmlns:wpi="http://schemas.microsoft.com/office/word/2010/wordprocessingInk" xmlns:wne="http://schemas.microsoft.com/office/word/2006/wordml" xmlns:wps="http://schemas.microsoft.com/office/word/2010/wordprocessingShape" mc:Ignorable="w14 w15 w16se w16cid wp14">
   <w:sdt>
     <w:sdtPr>
       <w:id w:val="608320261"/>
@@ -3931,7 +3983,7 @@
 </file>
 
 <file path=word/footnotes.xml><?xml version="1.0" encoding="utf-8"?>
-<w:footnotes xmlns:wpc="http://schemas.microsoft.com/office/word/2010/wordprocessingCanvas" xmlns:mc="http://schemas.openxmlformats.org/markup-compatibility/2006" xmlns:o="urn:schemas-microsoft-com:office:office" xmlns:r="http://schemas.openxmlformats.org/officeDocument/2006/relationships" xmlns:m="http://schemas.openxmlformats.org/officeDocument/2006/math" xmlns:v="urn:schemas-microsoft-com:vml" xmlns:wp14="http://schemas.microsoft.com/office/word/2010/wordprocessingDrawing" xmlns:wp="http://schemas.openxmlformats.org/drawingml/2006/wordprocessingDrawing" xmlns:w10="urn:schemas-microsoft-com:office:word" xmlns:w="http://schemas.openxmlformats.org/wordprocessingml/2006/main" xmlns:w14="http://schemas.microsoft.com/office/word/2010/wordml" xmlns:w15="http://schemas.microsoft.com/office/word/2012/wordml" xmlns:wpg="http://schemas.microsoft.com/office/word/2010/wordprocessingGroup" xmlns:wpi="http://schemas.microsoft.com/office/word/2010/wordprocessingInk" xmlns:wne="http://schemas.microsoft.com/office/word/2006/wordml" xmlns:wps="http://schemas.microsoft.com/office/word/2010/wordprocessingShape" mc:Ignorable="w14 w15 wp14">
+<w:footnotes xmlns:wpc="http://schemas.microsoft.com/office/word/2010/wordprocessingCanvas" xmlns:cx="http://schemas.microsoft.com/office/drawing/2014/chartex" xmlns:cx1="http://schemas.microsoft.com/office/drawing/2015/9/8/chartex" xmlns:cx2="http://schemas.microsoft.com/office/drawing/2015/10/21/chartex" xmlns:cx3="http://schemas.microsoft.com/office/drawing/2016/5/9/chartex" xmlns:cx4="http://schemas.microsoft.com/office/drawing/2016/5/10/chartex" xmlns:cx5="http://schemas.microsoft.com/office/drawing/2016/5/11/chartex" xmlns:cx6="http://schemas.microsoft.com/office/drawing/2016/5/12/chartex" xmlns:cx7="http://schemas.microsoft.com/office/drawing/2016/5/13/chartex" xmlns:cx8="http://schemas.microsoft.com/office/drawing/2016/5/14/chartex" xmlns:mc="http://schemas.openxmlformats.org/markup-compatibility/2006" xmlns:aink="http://schemas.microsoft.com/office/drawing/2016/ink" xmlns:am3d="http://schemas.microsoft.com/office/drawing/2017/model3d" xmlns:o="urn:schemas-microsoft-com:office:office" xmlns:r="http://schemas.openxmlformats.org/officeDocument/2006/relationships" xmlns:m="http://schemas.openxmlformats.org/officeDocument/2006/math" xmlns:v="urn:schemas-microsoft-com:vml" xmlns:wp14="http://schemas.microsoft.com/office/word/2010/wordprocessingDrawing" xmlns:wp="http://schemas.openxmlformats.org/drawingml/2006/wordprocessingDrawing" xmlns:w10="urn:schemas-microsoft-com:office:word" xmlns:w="http://schemas.openxmlformats.org/wordprocessingml/2006/main" xmlns:w14="http://schemas.microsoft.com/office/word/2010/wordml" xmlns:w15="http://schemas.microsoft.com/office/word/2012/wordml" xmlns:w16cid="http://schemas.microsoft.com/office/word/2016/wordml/cid" xmlns:w16se="http://schemas.microsoft.com/office/word/2015/wordml/symex" xmlns:wpg="http://schemas.microsoft.com/office/word/2010/wordprocessingGroup" xmlns:wpi="http://schemas.microsoft.com/office/word/2010/wordprocessingInk" xmlns:wne="http://schemas.microsoft.com/office/word/2006/wordml" xmlns:wps="http://schemas.microsoft.com/office/word/2010/wordprocessingShape" mc:Ignorable="w14 w15 w16se w16cid wp14">
   <w:footnote w:type="separator" w:id="-1">
     <w:p>
       <w:pPr>
@@ -3956,7 +4008,7 @@
 </file>
 
 <file path=word/header1.xml><?xml version="1.0" encoding="utf-8"?>
-<w:hdr xmlns:wpc="http://schemas.microsoft.com/office/word/2010/wordprocessingCanvas" xmlns:mc="http://schemas.openxmlformats.org/markup-compatibility/2006" xmlns:o="urn:schemas-microsoft-com:office:office" xmlns:r="http://schemas.openxmlformats.org/officeDocument/2006/relationships" xmlns:m="http://schemas.openxmlformats.org/officeDocument/2006/math" xmlns:v="urn:schemas-microsoft-com:vml" xmlns:wp14="http://schemas.microsoft.com/office/word/2010/wordprocessingDrawing" xmlns:wp="http://schemas.openxmlformats.org/drawingml/2006/wordprocessingDrawing" xmlns:w10="urn:schemas-microsoft-com:office:word" xmlns:w="http://schemas.openxmlformats.org/wordprocessingml/2006/main" xmlns:w14="http://schemas.microsoft.com/office/word/2010/wordml" xmlns:w15="http://schemas.microsoft.com/office/word/2012/wordml" xmlns:wpg="http://schemas.microsoft.com/office/word/2010/wordprocessingGroup" xmlns:wpi="http://schemas.microsoft.com/office/word/2010/wordprocessingInk" xmlns:wne="http://schemas.microsoft.com/office/word/2006/wordml" xmlns:wps="http://schemas.microsoft.com/office/word/2010/wordprocessingShape" mc:Ignorable="w14 w15 wp14">
+<w:hdr xmlns:wpc="http://schemas.microsoft.com/office/word/2010/wordprocessingCanvas" xmlns:cx="http://schemas.microsoft.com/office/drawing/2014/chartex" xmlns:cx1="http://schemas.microsoft.com/office/drawing/2015/9/8/chartex" xmlns:cx2="http://schemas.microsoft.com/office/drawing/2015/10/21/chartex" xmlns:cx3="http://schemas.microsoft.com/office/drawing/2016/5/9/chartex" xmlns:cx4="http://schemas.microsoft.com/office/drawing/2016/5/10/chartex" xmlns:cx5="http://schemas.microsoft.com/office/drawing/2016/5/11/chartex" xmlns:cx6="http://schemas.microsoft.com/office/drawing/2016/5/12/chartex" xmlns:cx7="http://schemas.microsoft.com/office/drawing/2016/5/13/chartex" xmlns:cx8="http://schemas.microsoft.com/office/drawing/2016/5/14/chartex" xmlns:mc="http://schemas.openxmlformats.org/markup-compatibility/2006" xmlns:aink="http://schemas.microsoft.com/office/drawing/2016/ink" xmlns:am3d="http://schemas.microsoft.com/office/drawing/2017/model3d" xmlns:o="urn:schemas-microsoft-com:office:office" xmlns:r="http://schemas.openxmlformats.org/officeDocument/2006/relationships" xmlns:m="http://schemas.openxmlformats.org/officeDocument/2006/math" xmlns:v="urn:schemas-microsoft-com:vml" xmlns:wp14="http://schemas.microsoft.com/office/word/2010/wordprocessingDrawing" xmlns:wp="http://schemas.openxmlformats.org/drawingml/2006/wordprocessingDrawing" xmlns:w10="urn:schemas-microsoft-com:office:word" xmlns:w="http://schemas.openxmlformats.org/wordprocessingml/2006/main" xmlns:w14="http://schemas.microsoft.com/office/word/2010/wordml" xmlns:w15="http://schemas.microsoft.com/office/word/2012/wordml" xmlns:w16cid="http://schemas.microsoft.com/office/word/2016/wordml/cid" xmlns:w16se="http://schemas.microsoft.com/office/word/2015/wordml/symex" xmlns:wpg="http://schemas.microsoft.com/office/word/2010/wordprocessingGroup" xmlns:wpi="http://schemas.microsoft.com/office/word/2010/wordprocessingInk" xmlns:wne="http://schemas.microsoft.com/office/word/2006/wordml" xmlns:wps="http://schemas.microsoft.com/office/word/2010/wordprocessingShape" mc:Ignorable="w14 w15 w16se w16cid wp14">
   <w:p>
     <w:pPr>
       <w:pStyle w:val="Cabealho"/>
@@ -3966,7 +4018,7 @@
 </file>
 
 <file path=word/numbering.xml><?xml version="1.0" encoding="utf-8"?>
-<w:numbering xmlns:wpc="http://schemas.microsoft.com/office/word/2010/wordprocessingCanvas" xmlns:mc="http://schemas.openxmlformats.org/markup-compatibility/2006" xmlns:o="urn:schemas-microsoft-com:office:office" xmlns:r="http://schemas.openxmlformats.org/officeDocument/2006/relationships" xmlns:m="http://schemas.openxmlformats.org/officeDocument/2006/math" xmlns:v="urn:schemas-microsoft-com:vml" xmlns:wp14="http://schemas.microsoft.com/office/word/2010/wordprocessingDrawing" xmlns:wp="http://schemas.openxmlformats.org/drawingml/2006/wordprocessingDrawing" xmlns:w10="urn:schemas-microsoft-com:office:word" xmlns:w="http://schemas.openxmlformats.org/wordprocessingml/2006/main" xmlns:w14="http://schemas.microsoft.com/office/word/2010/wordml" xmlns:w15="http://schemas.microsoft.com/office/word/2012/wordml" xmlns:wpg="http://schemas.microsoft.com/office/word/2010/wordprocessingGroup" xmlns:wpi="http://schemas.microsoft.com/office/word/2010/wordprocessingInk" xmlns:wne="http://schemas.microsoft.com/office/word/2006/wordml" xmlns:wps="http://schemas.microsoft.com/office/word/2010/wordprocessingShape" mc:Ignorable="w14 w15 wp14">
+<w:numbering xmlns:wpc="http://schemas.microsoft.com/office/word/2010/wordprocessingCanvas" xmlns:cx="http://schemas.microsoft.com/office/drawing/2014/chartex" xmlns:cx1="http://schemas.microsoft.com/office/drawing/2015/9/8/chartex" xmlns:cx2="http://schemas.microsoft.com/office/drawing/2015/10/21/chartex" xmlns:cx3="http://schemas.microsoft.com/office/drawing/2016/5/9/chartex" xmlns:cx4="http://schemas.microsoft.com/office/drawing/2016/5/10/chartex" xmlns:cx5="http://schemas.microsoft.com/office/drawing/2016/5/11/chartex" xmlns:cx6="http://schemas.microsoft.com/office/drawing/2016/5/12/chartex" xmlns:cx7="http://schemas.microsoft.com/office/drawing/2016/5/13/chartex" xmlns:cx8="http://schemas.microsoft.com/office/drawing/2016/5/14/chartex" xmlns:mc="http://schemas.openxmlformats.org/markup-compatibility/2006" xmlns:aink="http://schemas.microsoft.com/office/drawing/2016/ink" xmlns:am3d="http://schemas.microsoft.com/office/drawing/2017/model3d" xmlns:o="urn:schemas-microsoft-com:office:office" xmlns:r="http://schemas.openxmlformats.org/officeDocument/2006/relationships" xmlns:m="http://schemas.openxmlformats.org/officeDocument/2006/math" xmlns:v="urn:schemas-microsoft-com:vml" xmlns:wp14="http://schemas.microsoft.com/office/word/2010/wordprocessingDrawing" xmlns:wp="http://schemas.openxmlformats.org/drawingml/2006/wordprocessingDrawing" xmlns:w10="urn:schemas-microsoft-com:office:word" xmlns:w="http://schemas.openxmlformats.org/wordprocessingml/2006/main" xmlns:w14="http://schemas.microsoft.com/office/word/2010/wordml" xmlns:w15="http://schemas.microsoft.com/office/word/2012/wordml" xmlns:w16cid="http://schemas.microsoft.com/office/word/2016/wordml/cid" xmlns:w16se="http://schemas.microsoft.com/office/word/2015/wordml/symex" xmlns:wpg="http://schemas.microsoft.com/office/word/2010/wordprocessingGroup" xmlns:wpi="http://schemas.microsoft.com/office/word/2010/wordprocessingInk" xmlns:wne="http://schemas.microsoft.com/office/word/2006/wordml" xmlns:wps="http://schemas.microsoft.com/office/word/2010/wordprocessingShape" mc:Ignorable="w14 w15 w16se w16cid wp14">
   <w:abstractNum w:abstractNumId="0" w15:restartNumberingAfterBreak="0">
     <w:nsid w:val="09FB108F"/>
     <w:multiLevelType w:val="hybridMultilevel"/>
@@ -4306,7 +4358,7 @@
 </file>
 
 <file path=word/styles.xml><?xml version="1.0" encoding="utf-8"?>
-<w:styles xmlns:mc="http://schemas.openxmlformats.org/markup-compatibility/2006" xmlns:r="http://schemas.openxmlformats.org/officeDocument/2006/relationships" xmlns:w="http://schemas.openxmlformats.org/wordprocessingml/2006/main" xmlns:w14="http://schemas.microsoft.com/office/word/2010/wordml" xmlns:w15="http://schemas.microsoft.com/office/word/2012/wordml" mc:Ignorable="w14 w15">
+<w:styles xmlns:mc="http://schemas.openxmlformats.org/markup-compatibility/2006" xmlns:r="http://schemas.openxmlformats.org/officeDocument/2006/relationships" xmlns:w="http://schemas.openxmlformats.org/wordprocessingml/2006/main" xmlns:w14="http://schemas.microsoft.com/office/word/2010/wordml" xmlns:w15="http://schemas.microsoft.com/office/word/2012/wordml" xmlns:w16cid="http://schemas.microsoft.com/office/word/2016/wordml/cid" xmlns:w16se="http://schemas.microsoft.com/office/word/2015/wordml/symex" mc:Ignorable="w14 w15 w16se w16cid">
   <w:docDefaults>
     <w:rPrDefault>
       <w:rPr>
@@ -4322,7 +4374,7 @@
       </w:pPr>
     </w:pPrDefault>
   </w:docDefaults>
-  <w:latentStyles w:defLockedState="0" w:defUIPriority="99" w:defSemiHidden="0" w:defUnhideWhenUsed="0" w:defQFormat="0" w:count="371">
+  <w:latentStyles w:defLockedState="0" w:defUIPriority="99" w:defSemiHidden="0" w:defUnhideWhenUsed="0" w:defQFormat="0" w:count="375">
     <w:lsdException w:name="Normal" w:uiPriority="0" w:qFormat="1"/>
     <w:lsdException w:name="heading 1" w:uiPriority="9" w:qFormat="1"/>
     <w:lsdException w:name="heading 2" w:semiHidden="1" w:uiPriority="9" w:unhideWhenUsed="1" w:qFormat="1"/>
@@ -4428,7 +4480,6 @@
     <w:lsdException w:name="HTML Sample" w:semiHidden="1" w:unhideWhenUsed="1"/>
     <w:lsdException w:name="HTML Typewriter" w:semiHidden="1" w:unhideWhenUsed="1"/>
     <w:lsdException w:name="HTML Variable" w:semiHidden="1" w:unhideWhenUsed="1"/>
-    <w:lsdException w:name="Normal Table" w:semiHidden="1" w:unhideWhenUsed="1"/>
     <w:lsdException w:name="annotation subject" w:semiHidden="1" w:unhideWhenUsed="1"/>
     <w:lsdException w:name="No List" w:semiHidden="1" w:unhideWhenUsed="1"/>
     <w:lsdException w:name="Outline List 1" w:semiHidden="1" w:unhideWhenUsed="1"/>
@@ -4472,10 +4523,8 @@
     <w:lsdException w:name="Table Elegant" w:semiHidden="1" w:unhideWhenUsed="1"/>
     <w:lsdException w:name="Table Professional" w:semiHidden="1" w:unhideWhenUsed="1"/>
     <w:lsdException w:name="Table Subtle 1" w:semiHidden="1" w:unhideWhenUsed="1"/>
-    <w:lsdException w:name="Table Subtle 2" w:semiHidden="1" w:unhideWhenUsed="1"/>
     <w:lsdException w:name="Table Web 1" w:semiHidden="1" w:unhideWhenUsed="1"/>
     <w:lsdException w:name="Table Web 2" w:semiHidden="1" w:unhideWhenUsed="1"/>
-    <w:lsdException w:name="Table Web 3" w:semiHidden="1" w:unhideWhenUsed="1"/>
     <w:lsdException w:name="Balloon Text" w:semiHidden="1" w:unhideWhenUsed="1"/>
     <w:lsdException w:name="Table Grid" w:uiPriority="39"/>
     <w:lsdException w:name="Table Theme" w:semiHidden="1" w:unhideWhenUsed="1"/>
@@ -4694,6 +4743,10 @@
     <w:lsdException w:name="List Table 5 Dark Accent 6" w:uiPriority="50"/>
     <w:lsdException w:name="List Table 6 Colorful Accent 6" w:uiPriority="51"/>
     <w:lsdException w:name="List Table 7 Colorful Accent 6" w:uiPriority="52"/>
+    <w:lsdException w:name="Mention" w:semiHidden="1" w:unhideWhenUsed="1"/>
+    <w:lsdException w:name="Smart Hyperlink" w:semiHidden="1" w:unhideWhenUsed="1"/>
+    <w:lsdException w:name="Hashtag" w:semiHidden="1" w:unhideWhenUsed="1"/>
+    <w:lsdException w:name="Unresolved Mention" w:semiHidden="1" w:unhideWhenUsed="1"/>
   </w:latentStyles>
   <w:style w:type="paragraph" w:default="1" w:styleId="Normal">
     <w:name w:val="Normal"/>

</xml_diff>

<commit_message>
Começando a parte de protótipos da documentação
</commit_message>
<xml_diff>
--- a/DOCUMENTAÇÃO NOVA TCC.docx
+++ b/DOCUMENTAÇÃO NOVA TCC.docx
@@ -3885,6 +3885,464 @@
           <w:sz w:val="24"/>
         </w:rPr>
       </w:pPr>
+    </w:p>
+    <w:p>
+      <w:pPr>
+        <w:spacing w:line="360" w:lineRule="auto"/>
+        <w:ind w:firstLine="360"/>
+        <w:jc w:val="both"/>
+        <w:rPr>
+          <w:rFonts w:ascii="Arial" w:hAnsi="Arial" w:cs="Arial"/>
+          <w:sz w:val="24"/>
+        </w:rPr>
+      </w:pPr>
+      <w:r>
+        <w:rPr>
+          <w:rFonts w:ascii="Arial" w:hAnsi="Arial" w:cs="Arial"/>
+          <w:sz w:val="24"/>
+        </w:rPr>
+        <w:t>O Sumário Executivo aborda, de maneira sucinta e resumida, os principais pontos que sustentarão projeto ou a empresa em menção.</w:t>
+      </w:r>
+    </w:p>
+    <w:p>
+      <w:pPr>
+        <w:spacing w:line="360" w:lineRule="auto"/>
+        <w:jc w:val="both"/>
+        <w:rPr>
+          <w:rFonts w:ascii="Arial" w:hAnsi="Arial" w:cs="Arial"/>
+          <w:sz w:val="24"/>
+        </w:rPr>
+      </w:pPr>
+    </w:p>
+    <w:p>
+      <w:pPr>
+        <w:spacing w:line="360" w:lineRule="auto"/>
+        <w:ind w:firstLine="360"/>
+        <w:jc w:val="both"/>
+        <w:rPr>
+          <w:rFonts w:ascii="Arial" w:hAnsi="Arial" w:cs="Arial"/>
+          <w:sz w:val="24"/>
+        </w:rPr>
+      </w:pPr>
+      <w:r>
+        <w:rPr>
+          <w:rFonts w:ascii="Arial" w:hAnsi="Arial" w:cs="Arial"/>
+          <w:b/>
+          <w:sz w:val="24"/>
+        </w:rPr>
+        <w:t>Resumo dos principais pontos do plano de negócio:</w:t>
+      </w:r>
+      <w:r>
+        <w:rPr>
+          <w:rFonts w:ascii="Arial" w:hAnsi="Arial" w:cs="Arial"/>
+          <w:b/>
+          <w:sz w:val="24"/>
+        </w:rPr>
+        <w:t xml:space="preserve"> </w:t>
+      </w:r>
+      <w:r>
+        <w:rPr>
+          <w:rFonts w:ascii="Arial" w:hAnsi="Arial" w:cs="Arial"/>
+          <w:sz w:val="24"/>
+        </w:rPr>
+        <w:t xml:space="preserve">o projeto em desenvolvimento trata-se de um site, no qual estudantes cadastrados treinarão </w:t>
+      </w:r>
+      <w:r>
+        <w:rPr>
+          <w:rFonts w:ascii="Arial" w:hAnsi="Arial" w:cs="Arial"/>
+          <w:sz w:val="24"/>
+        </w:rPr>
+        <w:lastRenderedPageBreak/>
+        <w:t>redações no modelo dissertativo argumentativo, sendo que estas serão avaliadas por professores. Este projeto está sendo desenvolvido inicialmente sem fins lucrativos.</w:t>
+      </w:r>
+    </w:p>
+    <w:p>
+      <w:pPr>
+        <w:spacing w:line="360" w:lineRule="auto"/>
+        <w:ind w:firstLine="360"/>
+        <w:jc w:val="both"/>
+        <w:rPr>
+          <w:rFonts w:ascii="Arial" w:hAnsi="Arial" w:cs="Arial"/>
+          <w:sz w:val="24"/>
+        </w:rPr>
+      </w:pPr>
+      <w:r>
+        <w:rPr>
+          <w:rFonts w:ascii="Arial" w:hAnsi="Arial" w:cs="Arial"/>
+          <w:b/>
+          <w:sz w:val="24"/>
+        </w:rPr>
+        <w:t>Missão e Valores do</w:t>
+      </w:r>
+      <w:r>
+        <w:rPr>
+          <w:rFonts w:ascii="Arial" w:hAnsi="Arial" w:cs="Arial"/>
+          <w:b/>
+          <w:sz w:val="24"/>
+        </w:rPr>
+        <w:t xml:space="preserve"> </w:t>
+      </w:r>
+      <w:r>
+        <w:rPr>
+          <w:rFonts w:ascii="Arial" w:hAnsi="Arial" w:cs="Arial"/>
+          <w:b/>
+          <w:sz w:val="24"/>
+        </w:rPr>
+        <w:t xml:space="preserve">Projeto: </w:t>
+      </w:r>
+      <w:r>
+        <w:rPr>
+          <w:rFonts w:ascii="Arial" w:hAnsi="Arial" w:cs="Arial"/>
+          <w:sz w:val="24"/>
+        </w:rPr>
+        <w:t xml:space="preserve">colaborar para o melhoramento da prática de desenvolvimento de redações no modelo ENEM, visando o aprendizado dos praticantes. Os desenvolvedores do projeto acreditam que a educação é o princípio para uma sociedade próspera e, com tal filosofia em mente, foi escolhido, para Trabalho de Conclusão de Curso do curso Técnico de Informática do SENAI - Portão, algo relacionado à educação. </w:t>
+      </w:r>
+    </w:p>
+    <w:p>
+      <w:pPr>
+        <w:spacing w:line="360" w:lineRule="auto"/>
+        <w:ind w:firstLine="360"/>
+        <w:jc w:val="both"/>
+        <w:rPr>
+          <w:rFonts w:ascii="Arial" w:hAnsi="Arial" w:cs="Arial"/>
+          <w:b/>
+          <w:sz w:val="24"/>
+        </w:rPr>
+      </w:pPr>
+      <w:r>
+        <w:rPr>
+          <w:rFonts w:ascii="Arial" w:hAnsi="Arial" w:cs="Arial"/>
+          <w:b/>
+          <w:sz w:val="24"/>
+        </w:rPr>
+        <w:t>Setores de atividades:</w:t>
+      </w:r>
+    </w:p>
+    <w:p>
+      <w:pPr>
+        <w:spacing w:line="360" w:lineRule="auto"/>
+        <w:jc w:val="both"/>
+        <w:rPr>
+          <w:rFonts w:ascii="Arial" w:hAnsi="Arial" w:cs="Arial"/>
+          <w:sz w:val="24"/>
+        </w:rPr>
+      </w:pPr>
+      <w:r>
+        <w:rPr>
+          <w:rFonts w:ascii="Arial" w:hAnsi="Arial" w:cs="Arial"/>
+          <w:sz w:val="24"/>
+        </w:rPr>
+        <w:t>(  ) Agropecuária</w:t>
+      </w:r>
+      <w:r>
+        <w:rPr>
+          <w:rFonts w:ascii="Arial" w:hAnsi="Arial" w:cs="Arial"/>
+          <w:sz w:val="24"/>
+        </w:rPr>
+        <w:tab/>
+      </w:r>
+      <w:r>
+        <w:rPr>
+          <w:rFonts w:ascii="Arial" w:hAnsi="Arial" w:cs="Arial"/>
+          <w:sz w:val="24"/>
+        </w:rPr>
+        <w:tab/>
+        <w:t>(  ) Industria</w:t>
+      </w:r>
+      <w:r>
+        <w:rPr>
+          <w:rFonts w:ascii="Arial" w:hAnsi="Arial" w:cs="Arial"/>
+          <w:sz w:val="24"/>
+        </w:rPr>
+        <w:tab/>
+      </w:r>
+      <w:r>
+        <w:rPr>
+          <w:rFonts w:ascii="Arial" w:hAnsi="Arial" w:cs="Arial"/>
+          <w:sz w:val="24"/>
+        </w:rPr>
+        <w:tab/>
+        <w:t>(  ) Comércio</w:t>
+      </w:r>
+      <w:r>
+        <w:rPr>
+          <w:rFonts w:ascii="Arial" w:hAnsi="Arial" w:cs="Arial"/>
+          <w:sz w:val="24"/>
+        </w:rPr>
+        <w:tab/>
+      </w:r>
+      <w:r>
+        <w:rPr>
+          <w:rFonts w:ascii="Arial" w:hAnsi="Arial" w:cs="Arial"/>
+          <w:sz w:val="24"/>
+        </w:rPr>
+        <w:tab/>
+        <w:t>( x ) Serviços</w:t>
+      </w:r>
+    </w:p>
+    <w:p>
+      <w:pPr>
+        <w:spacing w:line="360" w:lineRule="auto"/>
+        <w:jc w:val="both"/>
+        <w:rPr>
+          <w:rFonts w:ascii="Arial" w:hAnsi="Arial" w:cs="Arial"/>
+          <w:sz w:val="24"/>
+          <w:u w:val="single"/>
+        </w:rPr>
+      </w:pPr>
+      <w:r>
+        <w:rPr>
+          <w:rFonts w:ascii="Arial" w:hAnsi="Arial" w:cs="Arial"/>
+          <w:sz w:val="24"/>
+        </w:rPr>
+        <w:t xml:space="preserve">( x ) Outro (s): </w:t>
+      </w:r>
+      <w:r>
+        <w:rPr>
+          <w:rFonts w:ascii="Arial" w:hAnsi="Arial" w:cs="Arial"/>
+          <w:sz w:val="24"/>
+          <w:u w:val="single"/>
+        </w:rPr>
+        <w:t xml:space="preserve">Educação </w:t>
+      </w:r>
+    </w:p>
+    <w:p>
+      <w:pPr>
+        <w:spacing w:line="360" w:lineRule="auto"/>
+        <w:ind w:firstLine="708"/>
+        <w:jc w:val="both"/>
+        <w:rPr>
+          <w:rFonts w:ascii="Arial" w:hAnsi="Arial" w:cs="Arial"/>
+          <w:sz w:val="24"/>
+        </w:rPr>
+      </w:pPr>
+      <w:r>
+        <w:rPr>
+          <w:rFonts w:ascii="Arial" w:hAnsi="Arial" w:cs="Arial"/>
+          <w:b/>
+          <w:sz w:val="24"/>
+        </w:rPr>
+        <w:t xml:space="preserve">Analise de Mercado: </w:t>
+      </w:r>
+      <w:r>
+        <w:rPr>
+          <w:rFonts w:ascii="Arial" w:hAnsi="Arial" w:cs="Arial"/>
+          <w:sz w:val="24"/>
+        </w:rPr>
+        <w:t>o ramo de mercado que abrigará o projeto desenvolvido não é novo, possuindo assim, muitos concorrentes e sistemas semelhantes. Todavia, os concorrentes encontrados realizam suas prestações de serviços educacionais de maneira remunerada, ou seja, o diferencial do projeto Wordin’On é que o mesmo não terá fins lucrativos, sendo totalmente gratuito para utilização.</w:t>
+      </w:r>
+    </w:p>
+    <w:p>
+      <w:pPr>
+        <w:spacing w:line="360" w:lineRule="auto"/>
+        <w:ind w:firstLine="708"/>
+        <w:jc w:val="both"/>
+        <w:rPr>
+          <w:rFonts w:ascii="Arial" w:hAnsi="Arial" w:cs="Arial"/>
+          <w:sz w:val="24"/>
+        </w:rPr>
+      </w:pPr>
+      <w:r>
+        <w:rPr>
+          <w:rFonts w:ascii="Arial" w:hAnsi="Arial" w:cs="Arial"/>
+          <w:b/>
+          <w:sz w:val="24"/>
+        </w:rPr>
+        <w:t>Fonte de recursos</w:t>
+      </w:r>
+      <w:r>
+        <w:rPr>
+          <w:rFonts w:ascii="Arial" w:hAnsi="Arial" w:cs="Arial"/>
+          <w:b/>
+          <w:sz w:val="24"/>
+        </w:rPr>
+        <w:t xml:space="preserve">: </w:t>
+      </w:r>
+      <w:r>
+        <w:rPr>
+          <w:rFonts w:ascii="Arial" w:hAnsi="Arial" w:cs="Arial"/>
+          <w:sz w:val="24"/>
+        </w:rPr>
+        <w:t>sem fins lucrativos os recursos provem dos proprietários do projeto, Nathan Rocha e Eliseu Messias, juntamente da instituição SENAI (Serviço Nacional de Aprendizagem Industrial), curso Técnico de Informática.</w:t>
+      </w:r>
+    </w:p>
+    <w:p>
+      <w:pPr>
+        <w:spacing w:line="360" w:lineRule="auto"/>
+        <w:ind w:firstLine="708"/>
+        <w:jc w:val="both"/>
+        <w:rPr>
+          <w:rFonts w:ascii="Arial" w:hAnsi="Arial" w:cs="Arial"/>
+          <w:sz w:val="24"/>
+        </w:rPr>
+      </w:pPr>
+    </w:p>
+    <w:p>
+      <w:pPr>
+        <w:pStyle w:val="Estilo1-Ttulo"/>
+      </w:pPr>
+      <w:r>
+        <w:t>Protótipos</w:t>
+      </w:r>
+    </w:p>
+    <w:p>
+      <w:pPr>
+        <w:spacing w:line="360" w:lineRule="auto"/>
+        <w:rPr>
+          <w:rFonts w:ascii="Arial" w:hAnsi="Arial" w:cs="Arial"/>
+          <w:sz w:val="24"/>
+        </w:rPr>
+      </w:pPr>
+    </w:p>
+    <w:p>
+      <w:pPr>
+        <w:spacing w:line="360" w:lineRule="auto"/>
+        <w:ind w:firstLine="360"/>
+        <w:jc w:val="both"/>
+        <w:rPr>
+          <w:rFonts w:ascii="Arial" w:hAnsi="Arial" w:cs="Arial"/>
+          <w:sz w:val="24"/>
+        </w:rPr>
+      </w:pPr>
+      <w:r>
+        <w:rPr>
+          <w:rFonts w:ascii="Arial" w:hAnsi="Arial" w:cs="Arial"/>
+          <w:sz w:val="24"/>
+        </w:rPr>
+        <w:t>Protótipos são representações de partes que estarão presentes no produto do projeto. A seguir, alguns protótipos</w:t>
+      </w:r>
+      <w:r>
+        <w:rPr>
+          <w:rFonts w:ascii="Arial" w:hAnsi="Arial" w:cs="Arial"/>
+          <w:sz w:val="24"/>
+        </w:rPr>
+        <w:t xml:space="preserve"> de telas</w:t>
+      </w:r>
+      <w:r>
+        <w:rPr>
+          <w:rFonts w:ascii="Arial" w:hAnsi="Arial" w:cs="Arial"/>
+          <w:sz w:val="24"/>
+        </w:rPr>
+        <w:t xml:space="preserve"> do site Wordin’On serão apresentados.</w:t>
+      </w:r>
+    </w:p>
+    <w:p>
+      <w:pPr>
+        <w:spacing w:line="360" w:lineRule="auto"/>
+        <w:ind w:firstLine="360"/>
+        <w:jc w:val="both"/>
+        <w:rPr>
+          <w:rFonts w:ascii="Arial" w:hAnsi="Arial" w:cs="Arial"/>
+          <w:sz w:val="24"/>
+        </w:rPr>
+      </w:pPr>
+    </w:p>
+    <w:p>
+      <w:pPr>
+        <w:spacing w:line="360" w:lineRule="auto"/>
+        <w:ind w:firstLine="360"/>
+        <w:jc w:val="both"/>
+        <w:rPr>
+          <w:rFonts w:ascii="Arial" w:hAnsi="Arial" w:cs="Arial"/>
+          <w:sz w:val="24"/>
+        </w:rPr>
+      </w:pPr>
+    </w:p>
+    <w:p>
+      <w:pPr>
+        <w:spacing w:line="360" w:lineRule="auto"/>
+        <w:ind w:firstLine="360"/>
+        <w:jc w:val="both"/>
+        <w:rPr>
+          <w:rFonts w:ascii="Arial" w:hAnsi="Arial" w:cs="Arial"/>
+          <w:sz w:val="24"/>
+        </w:rPr>
+      </w:pPr>
+    </w:p>
+    <w:p>
+      <w:pPr>
+        <w:pStyle w:val="Estilo2-Ttulo2"/>
+      </w:pPr>
+      <w:proofErr w:type="spellStart"/>
+      <w:r>
+        <w:lastRenderedPageBreak/>
+        <w:t>Mockups</w:t>
+      </w:r>
+      <w:proofErr w:type="spellEnd"/>
+    </w:p>
+    <w:p>
+      <w:pPr>
+        <w:spacing w:line="360" w:lineRule="auto"/>
+        <w:jc w:val="both"/>
+        <w:rPr>
+          <w:rFonts w:ascii="Arial" w:hAnsi="Arial" w:cs="Arial"/>
+          <w:sz w:val="24"/>
+        </w:rPr>
+      </w:pPr>
+    </w:p>
+    <w:p>
+      <w:pPr>
+        <w:spacing w:line="360" w:lineRule="auto"/>
+        <w:ind w:firstLine="360"/>
+        <w:jc w:val="both"/>
+        <w:rPr>
+          <w:rFonts w:ascii="Arial" w:hAnsi="Arial" w:cs="Arial"/>
+          <w:sz w:val="24"/>
+        </w:rPr>
+      </w:pPr>
+      <w:proofErr w:type="spellStart"/>
+      <w:r>
+        <w:rPr>
+          <w:rFonts w:ascii="Arial" w:hAnsi="Arial" w:cs="Arial"/>
+          <w:sz w:val="24"/>
+        </w:rPr>
+        <w:t>Mockups</w:t>
+      </w:r>
+      <w:proofErr w:type="spellEnd"/>
+      <w:r>
+        <w:rPr>
+          <w:rFonts w:ascii="Arial" w:hAnsi="Arial" w:cs="Arial"/>
+          <w:sz w:val="24"/>
+        </w:rPr>
+        <w:t xml:space="preserve"> são protótipos desenvolvidos com o intuito de se ter uma ideia inicial de como ficará a interface do produto</w:t>
+      </w:r>
+      <w:r>
+        <w:rPr>
+          <w:rFonts w:ascii="Arial" w:hAnsi="Arial" w:cs="Arial"/>
+          <w:sz w:val="24"/>
+        </w:rPr>
+        <w:t>, focando em estética e não em funcionalidades</w:t>
+      </w:r>
+      <w:r>
+        <w:rPr>
+          <w:rFonts w:ascii="Arial" w:hAnsi="Arial" w:cs="Arial"/>
+          <w:sz w:val="24"/>
+        </w:rPr>
+        <w:t xml:space="preserve">. Seguem os </w:t>
+      </w:r>
+      <w:proofErr w:type="spellStart"/>
+      <w:r>
+        <w:rPr>
+          <w:rFonts w:ascii="Arial" w:hAnsi="Arial" w:cs="Arial"/>
+          <w:sz w:val="24"/>
+        </w:rPr>
+        <w:t>mockups</w:t>
+      </w:r>
+      <w:proofErr w:type="spellEnd"/>
+      <w:r>
+        <w:rPr>
+          <w:rFonts w:ascii="Arial" w:hAnsi="Arial" w:cs="Arial"/>
+          <w:sz w:val="24"/>
+        </w:rPr>
+        <w:t xml:space="preserve"> desenvol</w:t>
+      </w:r>
+      <w:r>
+        <w:rPr>
+          <w:rFonts w:ascii="Arial" w:hAnsi="Arial" w:cs="Arial"/>
+          <w:sz w:val="24"/>
+        </w:rPr>
+        <w:t>vidos para o projeto Wordin’On.</w:t>
+      </w:r>
     </w:p>
     <w:p>
       <w:pPr>

</xml_diff>

<commit_message>
Introdução de protótipos e desenvolvimento
</commit_message>
<xml_diff>
--- a/DOCUMENTAÇÃO NOVA TCC.docx
+++ b/DOCUMENTAÇÃO NOVA TCC.docx
@@ -2234,8 +2234,6 @@
         </w:rPr>
         <w:t>A respeito da metodologia que será usada para fazer o projeto, serão usados diagramas UML, modelos de negócio e de projeto, como o CANVAS, os sumários executivos e os cronogramas, etc.</w:t>
       </w:r>
-      <w:bookmarkStart w:id="0" w:name="_GoBack"/>
-      <w:bookmarkEnd w:id="0"/>
     </w:p>
     <w:p>
       <w:pPr>
@@ -4459,6 +4457,98 @@
         </w:rPr>
       </w:pPr>
     </w:p>
+    <w:p>
+      <w:pPr>
+        <w:pStyle w:val="Estilo2-Ttulo2"/>
+      </w:pPr>
+      <w:r>
+        <w:t>Telas</w:t>
+      </w:r>
+    </w:p>
+    <w:p/>
+    <w:p>
+      <w:pPr>
+        <w:spacing w:line="360" w:lineRule="auto"/>
+        <w:ind w:firstLine="360"/>
+        <w:jc w:val="both"/>
+        <w:rPr>
+          <w:rFonts w:ascii="Arial" w:hAnsi="Arial" w:cs="Arial"/>
+          <w:sz w:val="24"/>
+        </w:rPr>
+      </w:pPr>
+      <w:r>
+        <w:rPr>
+          <w:rFonts w:ascii="Arial" w:hAnsi="Arial" w:cs="Arial"/>
+          <w:sz w:val="24"/>
+        </w:rPr>
+        <w:t xml:space="preserve">Os protótipos que serão mostrados a seguir são as telas prontas do </w:t>
+      </w:r>
+      <w:proofErr w:type="spellStart"/>
+      <w:r>
+        <w:rPr>
+          <w:rFonts w:ascii="Arial" w:hAnsi="Arial" w:cs="Arial"/>
+          <w:sz w:val="24"/>
+        </w:rPr>
+        <w:t>Wordin’On</w:t>
+      </w:r>
+      <w:proofErr w:type="spellEnd"/>
+      <w:r>
+        <w:rPr>
+          <w:rFonts w:ascii="Arial" w:hAnsi="Arial" w:cs="Arial"/>
+          <w:sz w:val="24"/>
+        </w:rPr>
+        <w:t>, isto é, o visual estético que ela tem em sua forma funcional.</w:t>
+      </w:r>
+    </w:p>
+    <w:p>
+      <w:pPr>
+        <w:spacing w:line="360" w:lineRule="auto"/>
+        <w:ind w:firstLine="360"/>
+        <w:jc w:val="both"/>
+        <w:rPr>
+          <w:rFonts w:ascii="Arial" w:hAnsi="Arial" w:cs="Arial"/>
+          <w:sz w:val="24"/>
+        </w:rPr>
+      </w:pPr>
+    </w:p>
+    <w:p>
+      <w:pPr>
+        <w:pStyle w:val="Estilo2-Ttulo2"/>
+      </w:pPr>
+      <w:r>
+        <w:t>Desenvolvimento</w:t>
+      </w:r>
+    </w:p>
+    <w:p>
+      <w:pPr>
+        <w:spacing w:line="360" w:lineRule="auto"/>
+        <w:jc w:val="both"/>
+        <w:rPr>
+          <w:rFonts w:ascii="Arial" w:hAnsi="Arial" w:cs="Arial"/>
+          <w:sz w:val="24"/>
+        </w:rPr>
+      </w:pPr>
+    </w:p>
+    <w:p>
+      <w:pPr>
+        <w:spacing w:line="360" w:lineRule="auto"/>
+        <w:ind w:firstLine="360"/>
+        <w:jc w:val="both"/>
+        <w:rPr>
+          <w:rFonts w:ascii="Arial" w:hAnsi="Arial" w:cs="Arial"/>
+          <w:sz w:val="24"/>
+        </w:rPr>
+      </w:pPr>
+      <w:r>
+        <w:rPr>
+          <w:rFonts w:ascii="Arial" w:hAnsi="Arial" w:cs="Arial"/>
+          <w:sz w:val="24"/>
+        </w:rPr>
+        <w:t>Este tópico da documentação irá detalhar a respeito das funcionalidades do Software. Dentro dele, serão apresentados</w:t>
+      </w:r>
+      <w:bookmarkStart w:id="0" w:name="_GoBack"/>
+      <w:bookmarkEnd w:id="0"/>
+    </w:p>
     <w:sectPr>
       <w:headerReference w:type="default" r:id="rId10"/>
       <w:footerReference w:type="default" r:id="rId11"/>
@@ -4527,7 +4617,7 @@
           <w:rPr>
             <w:noProof/>
           </w:rPr>
-          <w:t>2</w:t>
+          <w:t>11</w:t>
         </w:r>
         <w:r>
           <w:fldChar w:fldCharType="end"/>

</xml_diff>